<commit_message>
Algunos detalles de prolijidad, falta subir el MDA
</commit_message>
<xml_diff>
--- a/Template_Artefactos/3era Parte V 1.1.docx
+++ b/Template_Artefactos/3era Parte V 1.1.docx
@@ -8,8 +8,6 @@
           <w:lang w:val="es-MX"/>
         </w:rPr>
       </w:pPr>
-      <w:bookmarkStart w:id="0" w:name="_GoBack"/>
-      <w:bookmarkEnd w:id="0"/>
       <w:r>
         <w:rPr>
           <w:noProof/>
@@ -417,6 +415,7 @@
       </w:pPr>
       <w:r>
         <w:rPr>
+          <w:rFonts w:ascii="Times New Roman" w:hAnsi="Times New Roman" w:cs="Times New Roman"/>
           <w:noProof/>
           <w:sz w:val="32"/>
           <w:szCs w:val="32"/>
@@ -555,6 +554,7 @@
     <w:p>
       <w:pPr>
         <w:rPr>
+          <w:rFonts w:ascii="Times New Roman" w:hAnsi="Times New Roman" w:cs="Times New Roman"/>
           <w:noProof/>
           <w:sz w:val="32"/>
           <w:szCs w:val="32"/>
@@ -572,6 +572,7 @@
       </w:r>
       <w:r>
         <w:rPr>
+          <w:rFonts w:ascii="Times New Roman" w:hAnsi="Times New Roman" w:cs="Times New Roman"/>
           <w:noProof/>
           <w:sz w:val="32"/>
           <w:szCs w:val="32"/>
@@ -659,7 +660,6 @@
         <w:textAlignment w:val="baseline"/>
         <w:rPr>
           <w:rFonts w:ascii="Calibri" w:eastAsia="Times New Roman" w:hAnsi="Calibri" w:cs="Calibri"/>
-          <w:b/>
           <w:bCs/>
           <w:kern w:val="0"/>
           <w:lang w:val="es-ES" w:eastAsia="es-AR"/>
@@ -671,11 +671,50 @@
           <w:rFonts w:ascii="Calibri" w:eastAsia="Times New Roman" w:hAnsi="Calibri" w:cs="Calibri"/>
           <w:b/>
           <w:bCs/>
-          <w:kern w:val="0"/>
-          <w:lang w:val="es-ES" w:eastAsia="es-AR"/>
-          <w14:ligatures w14:val="none"/>
-        </w:rPr>
-        <w:t>Caso de Uso: Gestión de Solicitud</w:t>
+          <w:i/>
+          <w:kern w:val="0"/>
+          <w:u w:val="single"/>
+          <w:lang w:val="es-ES" w:eastAsia="es-AR"/>
+          <w14:ligatures w14:val="none"/>
+        </w:rPr>
+        <w:t>Sistema de Inscripción</w:t>
+      </w:r>
+    </w:p>
+    <w:p>
+      <w:pPr>
+        <w:spacing w:after="0" w:line="240" w:lineRule="auto"/>
+        <w:textAlignment w:val="baseline"/>
+        <w:rPr>
+          <w:rFonts w:ascii="Calibri" w:eastAsia="Times New Roman" w:hAnsi="Calibri" w:cs="Calibri"/>
+          <w:b/>
+          <w:bCs/>
+          <w:kern w:val="0"/>
+          <w:lang w:val="es-ES" w:eastAsia="es-AR"/>
+          <w14:ligatures w14:val="none"/>
+        </w:rPr>
+      </w:pPr>
+      <w:r>
+        <w:rPr>
+          <w:rFonts w:ascii="Calibri" w:eastAsia="Times New Roman" w:hAnsi="Calibri" w:cs="Calibri"/>
+          <w:b/>
+          <w:bCs/>
+          <w:kern w:val="0"/>
+          <w:lang w:val="es-ES" w:eastAsia="es-AR"/>
+          <w14:ligatures w14:val="none"/>
+        </w:rPr>
+        <w:t xml:space="preserve">Caso de Uso: </w:t>
+      </w:r>
+      <w:r>
+        <w:rPr>
+          <w:rFonts w:ascii="Calibri" w:eastAsia="Times New Roman" w:hAnsi="Calibri" w:cs="Calibri"/>
+          <w:b/>
+          <w:bCs/>
+          <w:kern w:val="0"/>
+          <w:u w:val="single"/>
+          <w:lang w:val="es-ES" w:eastAsia="es-AR"/>
+          <w14:ligatures w14:val="none"/>
+        </w:rPr>
+        <w:t>Gestión de Solicitud</w:t>
       </w:r>
     </w:p>
     <w:p>
@@ -1068,7 +1107,6 @@
               <w:textAlignment w:val="baseline"/>
               <w:rPr>
                 <w:rFonts w:ascii="Times New Roman" w:eastAsia="Times New Roman" w:hAnsi="Times New Roman" w:cs="Times New Roman"/>
-                <w:b/>
                 <w:bCs/>
                 <w:kern w:val="0"/>
                 <w:lang w:eastAsia="es-AR"/>
@@ -1078,29 +1116,16 @@
             <w:r>
               <w:rPr>
                 <w:rFonts w:ascii="Calibri" w:eastAsia="Times New Roman" w:hAnsi="Calibri" w:cs="Calibri"/>
-                <w:b/>
                 <w:bCs/>
                 <w:kern w:val="0"/>
                 <w:lang w:val="es-ES" w:eastAsia="es-AR"/>
                 <w14:ligatures w14:val="none"/>
               </w:rPr>
-              <w:t xml:space="preserve">1. El </w:t>
+              <w:t xml:space="preserve">1. El cliente </w:t>
             </w:r>
             <w:r>
               <w:rPr>
                 <w:rFonts w:ascii="Calibri" w:eastAsia="Times New Roman" w:hAnsi="Calibri" w:cs="Calibri"/>
-                <w:b/>
-                <w:bCs/>
-                <w:kern w:val="0"/>
-                <w:lang w:val="es-ES" w:eastAsia="es-AR"/>
-                <w14:ligatures w14:val="none"/>
-              </w:rPr>
-              <w:t xml:space="preserve">cliente </w:t>
-            </w:r>
-            <w:r>
-              <w:rPr>
-                <w:rFonts w:ascii="Calibri" w:eastAsia="Times New Roman" w:hAnsi="Calibri" w:cs="Calibri"/>
-                <w:b/>
                 <w:bCs/>
                 <w:kern w:val="0"/>
                 <w:lang w:val="es-ES" w:eastAsia="es-AR"/>
@@ -1176,206 +1201,6 @@
               <w:textAlignment w:val="baseline"/>
               <w:rPr>
                 <w:rFonts w:ascii="Times New Roman" w:eastAsia="Times New Roman" w:hAnsi="Times New Roman" w:cs="Times New Roman"/>
-                <w:b/>
-                <w:bCs/>
-                <w:kern w:val="0"/>
-                <w:lang w:eastAsia="es-AR"/>
-                <w14:ligatures w14:val="none"/>
-              </w:rPr>
-            </w:pPr>
-          </w:p>
-        </w:tc>
-        <w:tc>
-          <w:tcPr>
-            <w:tcW w:w="4250" w:type="dxa"/>
-            <w:tcBorders>
-              <w:top w:val="nil"/>
-              <w:left w:val="nil"/>
-              <w:bottom w:val="nil"/>
-              <w:right w:val="nil"/>
-            </w:tcBorders>
-            <w:shd w:val="clear" w:color="auto" w:fill="auto"/>
-            <w:hideMark/>
-          </w:tcPr>
-          <w:p>
-            <w:pPr>
-              <w:spacing w:after="0" w:line="240" w:lineRule="auto"/>
-              <w:textAlignment w:val="baseline"/>
-              <w:rPr>
-                <w:rFonts w:ascii="Times New Roman" w:eastAsia="Times New Roman" w:hAnsi="Times New Roman" w:cs="Times New Roman"/>
-                <w:b/>
-                <w:kern w:val="0"/>
-                <w:lang w:eastAsia="es-AR"/>
-                <w14:ligatures w14:val="none"/>
-              </w:rPr>
-            </w:pPr>
-            <w:r>
-              <w:rPr>
-                <w:rFonts w:ascii="Calibri" w:eastAsia="Times New Roman" w:hAnsi="Calibri" w:cs="Calibri"/>
-                <w:b/>
-                <w:kern w:val="0"/>
-                <w:lang w:val="es-ES" w:eastAsia="es-AR"/>
-                <w14:ligatures w14:val="none"/>
-              </w:rPr>
-              <w:t>2.</w:t>
-            </w:r>
-            <w:r>
-              <w:rPr>
-                <w:rFonts w:ascii="Calibri" w:eastAsia="Times New Roman" w:hAnsi="Calibri" w:cs="Calibri"/>
-                <w:b/>
-                <w:kern w:val="0"/>
-                <w:lang w:val="es-ES" w:eastAsia="es-AR"/>
-                <w14:ligatures w14:val="none"/>
-              </w:rPr>
-              <w:t xml:space="preserve"> </w:t>
-            </w:r>
-            <w:r>
-              <w:rPr>
-                <w:rFonts w:ascii="Calibri" w:eastAsia="Times New Roman" w:hAnsi="Calibri" w:cs="Calibri"/>
-                <w:b/>
-                <w:kern w:val="0"/>
-                <w:lang w:val="es-ES" w:eastAsia="es-AR"/>
-                <w14:ligatures w14:val="none"/>
-              </w:rPr>
-              <w:t>El sistema brinda el acceso a la videoconferencia para la entrevista</w:t>
-            </w:r>
-          </w:p>
-        </w:tc>
-      </w:tr>
-      <w:tr>
-        <w:trPr>
-          <w:trHeight w:val="300"/>
-        </w:trPr>
-        <w:tc>
-          <w:tcPr>
-            <w:tcW w:w="4254" w:type="dxa"/>
-            <w:tcBorders>
-              <w:top w:val="nil"/>
-              <w:left w:val="nil"/>
-              <w:bottom w:val="nil"/>
-              <w:right w:val="nil"/>
-            </w:tcBorders>
-            <w:shd w:val="clear" w:color="auto" w:fill="F2F2F2"/>
-            <w:hideMark/>
-          </w:tcPr>
-          <w:p>
-            <w:pPr>
-              <w:spacing w:after="0" w:line="240" w:lineRule="auto"/>
-              <w:textAlignment w:val="baseline"/>
-              <w:rPr>
-                <w:rFonts w:ascii="Times New Roman" w:eastAsia="Times New Roman" w:hAnsi="Times New Roman" w:cs="Times New Roman"/>
-                <w:b/>
-                <w:bCs/>
-                <w:kern w:val="0"/>
-                <w:lang w:eastAsia="es-AR"/>
-                <w14:ligatures w14:val="none"/>
-              </w:rPr>
-            </w:pPr>
-            <w:r>
-              <w:rPr>
-                <w:rFonts w:ascii="Calibri" w:eastAsia="Times New Roman" w:hAnsi="Calibri" w:cs="Calibri"/>
-                <w:b/>
-                <w:bCs/>
-                <w:kern w:val="0"/>
-                <w:lang w:val="es-ES" w:eastAsia="es-AR"/>
-                <w14:ligatures w14:val="none"/>
-              </w:rPr>
-              <w:t> </w:t>
-            </w:r>
-            <w:r>
-              <w:rPr>
-                <w:rFonts w:ascii="Calibri" w:eastAsia="Times New Roman" w:hAnsi="Calibri" w:cs="Calibri"/>
-                <w:b/>
-                <w:bCs/>
-                <w:kern w:val="0"/>
-                <w:lang w:eastAsia="es-AR"/>
-                <w14:ligatures w14:val="none"/>
-              </w:rPr>
-              <w:t> </w:t>
-            </w:r>
-          </w:p>
-        </w:tc>
-        <w:tc>
-          <w:tcPr>
-            <w:tcW w:w="4250" w:type="dxa"/>
-            <w:tcBorders>
-              <w:top w:val="nil"/>
-              <w:left w:val="nil"/>
-              <w:bottom w:val="nil"/>
-              <w:right w:val="nil"/>
-            </w:tcBorders>
-            <w:shd w:val="clear" w:color="auto" w:fill="F2F2F2"/>
-            <w:hideMark/>
-          </w:tcPr>
-          <w:p>
-            <w:pPr>
-              <w:spacing w:after="0" w:line="240" w:lineRule="auto"/>
-              <w:textAlignment w:val="baseline"/>
-              <w:rPr>
-                <w:rFonts w:ascii="Calibri" w:eastAsia="Times New Roman" w:hAnsi="Calibri" w:cs="Calibri"/>
-                <w:b/>
-                <w:kern w:val="0"/>
-                <w:lang w:val="es-ES" w:eastAsia="es-AR"/>
-                <w14:ligatures w14:val="none"/>
-              </w:rPr>
-            </w:pPr>
-            <w:r>
-              <w:rPr>
-                <w:rFonts w:ascii="Calibri" w:eastAsia="Times New Roman" w:hAnsi="Calibri" w:cs="Calibri"/>
-                <w:b/>
-                <w:bCs/>
-                <w:kern w:val="0"/>
-                <w:lang w:val="es-ES" w:eastAsia="es-AR"/>
-                <w14:ligatures w14:val="none"/>
-              </w:rPr>
-              <w:t>3.</w:t>
-            </w:r>
-            <w:r>
-              <w:rPr>
-                <w:rFonts w:ascii="Calibri" w:eastAsia="Times New Roman" w:hAnsi="Calibri" w:cs="Calibri"/>
-                <w:b/>
-                <w:kern w:val="0"/>
-                <w:lang w:val="es-ES" w:eastAsia="es-AR"/>
-                <w14:ligatures w14:val="none"/>
-              </w:rPr>
-              <w:t xml:space="preserve"> </w:t>
-            </w:r>
-            <w:r>
-              <w:rPr>
-                <w:rFonts w:ascii="Calibri" w:eastAsia="Times New Roman" w:hAnsi="Calibri" w:cs="Calibri"/>
-                <w:b/>
-                <w:kern w:val="0"/>
-                <w:lang w:val="es-ES" w:eastAsia="es-AR"/>
-                <w14:ligatures w14:val="none"/>
-              </w:rPr>
-              <w:t>El sistema proporciona la solicitud aprobada.</w:t>
-            </w:r>
-          </w:p>
-        </w:tc>
-      </w:tr>
-      <w:tr>
-        <w:trPr>
-          <w:trHeight w:val="300"/>
-        </w:trPr>
-        <w:tc>
-          <w:tcPr>
-            <w:tcW w:w="4254" w:type="dxa"/>
-            <w:tcBorders>
-              <w:top w:val="nil"/>
-              <w:left w:val="nil"/>
-              <w:bottom w:val="nil"/>
-              <w:right w:val="nil"/>
-            </w:tcBorders>
-            <w:shd w:val="clear" w:color="auto" w:fill="auto"/>
-            <w:hideMark/>
-          </w:tcPr>
-          <w:p>
-            <w:pPr>
-              <w:spacing w:after="0" w:line="240" w:lineRule="auto"/>
-              <w:textAlignment w:val="baseline"/>
-              <w:rPr>
-                <w:rFonts w:ascii="Times New Roman" w:eastAsia="Times New Roman" w:hAnsi="Times New Roman" w:cs="Times New Roman"/>
-                <w:b/>
                 <w:bCs/>
                 <w:kern w:val="0"/>
                 <w:lang w:eastAsia="es-AR"/>
@@ -1414,11 +1239,62 @@
                 <w:lang w:val="es-ES" w:eastAsia="es-AR"/>
                 <w14:ligatures w14:val="none"/>
               </w:rPr>
+              <w:t xml:space="preserve">2. </w:t>
+            </w:r>
+            <w:r>
+              <w:rPr>
+                <w:rFonts w:ascii="Calibri" w:eastAsia="Times New Roman" w:hAnsi="Calibri" w:cs="Calibri"/>
+                <w:kern w:val="0"/>
+                <w:lang w:val="es-ES" w:eastAsia="es-AR"/>
+                <w14:ligatures w14:val="none"/>
+              </w:rPr>
+              <w:t>El sistema brinda el acceso a la videoconferencia para la entrevista</w:t>
+            </w:r>
+          </w:p>
+        </w:tc>
+      </w:tr>
+      <w:tr>
+        <w:trPr>
+          <w:trHeight w:val="300"/>
+        </w:trPr>
+        <w:tc>
+          <w:tcPr>
+            <w:tcW w:w="4254" w:type="dxa"/>
+            <w:tcBorders>
+              <w:top w:val="nil"/>
+              <w:left w:val="nil"/>
+              <w:bottom w:val="nil"/>
+              <w:right w:val="nil"/>
+            </w:tcBorders>
+            <w:shd w:val="clear" w:color="auto" w:fill="F2F2F2"/>
+            <w:hideMark/>
+          </w:tcPr>
+          <w:p>
+            <w:pPr>
+              <w:spacing w:after="0" w:line="240" w:lineRule="auto"/>
+              <w:textAlignment w:val="baseline"/>
+              <w:rPr>
+                <w:rFonts w:ascii="Times New Roman" w:eastAsia="Times New Roman" w:hAnsi="Times New Roman" w:cs="Times New Roman"/>
+                <w:bCs/>
+                <w:kern w:val="0"/>
+                <w:lang w:eastAsia="es-AR"/>
+                <w14:ligatures w14:val="none"/>
+              </w:rPr>
+            </w:pPr>
+            <w:r>
+              <w:rPr>
+                <w:rFonts w:ascii="Calibri" w:eastAsia="Times New Roman" w:hAnsi="Calibri" w:cs="Calibri"/>
+                <w:bCs/>
+                <w:kern w:val="0"/>
+                <w:lang w:val="es-ES" w:eastAsia="es-AR"/>
+                <w14:ligatures w14:val="none"/>
+              </w:rPr>
               <w:t> </w:t>
             </w:r>
             <w:r>
               <w:rPr>
                 <w:rFonts w:ascii="Calibri" w:eastAsia="Times New Roman" w:hAnsi="Calibri" w:cs="Calibri"/>
+                <w:bCs/>
                 <w:kern w:val="0"/>
                 <w:lang w:eastAsia="es-AR"/>
                 <w14:ligatures w14:val="none"/>
@@ -1427,6 +1303,59 @@
             </w:r>
           </w:p>
         </w:tc>
+        <w:tc>
+          <w:tcPr>
+            <w:tcW w:w="4250" w:type="dxa"/>
+            <w:tcBorders>
+              <w:top w:val="nil"/>
+              <w:left w:val="nil"/>
+              <w:bottom w:val="nil"/>
+              <w:right w:val="nil"/>
+            </w:tcBorders>
+            <w:shd w:val="clear" w:color="auto" w:fill="F2F2F2"/>
+            <w:hideMark/>
+          </w:tcPr>
+          <w:p>
+            <w:pPr>
+              <w:spacing w:after="0" w:line="240" w:lineRule="auto"/>
+              <w:textAlignment w:val="baseline"/>
+              <w:rPr>
+                <w:rFonts w:ascii="Calibri" w:eastAsia="Times New Roman" w:hAnsi="Calibri" w:cs="Calibri"/>
+                <w:kern w:val="0"/>
+                <w:lang w:val="es-ES" w:eastAsia="es-AR"/>
+                <w14:ligatures w14:val="none"/>
+              </w:rPr>
+            </w:pPr>
+            <w:r>
+              <w:rPr>
+                <w:rFonts w:ascii="Calibri" w:eastAsia="Times New Roman" w:hAnsi="Calibri" w:cs="Calibri"/>
+                <w:bCs/>
+                <w:kern w:val="0"/>
+                <w:lang w:val="es-ES" w:eastAsia="es-AR"/>
+                <w14:ligatures w14:val="none"/>
+              </w:rPr>
+              <w:t>3.</w:t>
+            </w:r>
+            <w:r>
+              <w:rPr>
+                <w:rFonts w:ascii="Calibri" w:eastAsia="Times New Roman" w:hAnsi="Calibri" w:cs="Calibri"/>
+                <w:kern w:val="0"/>
+                <w:lang w:val="es-ES" w:eastAsia="es-AR"/>
+                <w14:ligatures w14:val="none"/>
+              </w:rPr>
+              <w:t xml:space="preserve"> </w:t>
+            </w:r>
+            <w:r>
+              <w:rPr>
+                <w:rFonts w:ascii="Calibri" w:eastAsia="Times New Roman" w:hAnsi="Calibri" w:cs="Calibri"/>
+                <w:kern w:val="0"/>
+                <w:lang w:val="es-ES" w:eastAsia="es-AR"/>
+                <w14:ligatures w14:val="none"/>
+              </w:rPr>
+              <w:t>El sistema proporciona la solicitud aprobada.</w:t>
+            </w:r>
+          </w:p>
+        </w:tc>
       </w:tr>
     </w:tbl>
     <w:p>
@@ -1878,14 +1807,6 @@
           <w14:ligatures w14:val="none"/>
         </w:rPr>
         <w:tab/>
-      </w:r>
-      <w:r>
-        <w:rPr>
-          <w:rFonts w:ascii="Calibri" w:eastAsia="Times New Roman" w:hAnsi="Calibri" w:cs="Calibri"/>
-          <w:kern w:val="0"/>
-          <w:lang w:val="es-ES" w:eastAsia="es-AR"/>
-          <w14:ligatures w14:val="none"/>
-        </w:rPr>
         <w:t>1.Se informa en el sistema el estado de la solicitud.</w:t>
       </w:r>
     </w:p>
@@ -1932,28 +1853,28 @@
           <w:lang w:val="es-ES" w:eastAsia="es-AR"/>
           <w14:ligatures w14:val="none"/>
         </w:rPr>
+        <w:t>Sistema de respaldo de base de datos ante caídas del servicio.</w:t>
+      </w:r>
+    </w:p>
+    <w:p>
+      <w:pPr>
+        <w:spacing w:after="0" w:line="240" w:lineRule="auto"/>
+        <w:textAlignment w:val="baseline"/>
+        <w:rPr>
+          <w:rFonts w:ascii="Calibri" w:eastAsia="Times New Roman" w:hAnsi="Calibri" w:cs="Calibri"/>
+          <w:kern w:val="0"/>
+          <w:lang w:val="es-ES" w:eastAsia="es-AR"/>
+          <w14:ligatures w14:val="none"/>
+        </w:rPr>
+      </w:pPr>
+      <w:r>
+        <w:rPr>
+          <w:rFonts w:ascii="Calibri" w:eastAsia="Times New Roman" w:hAnsi="Calibri" w:cs="Calibri"/>
+          <w:kern w:val="0"/>
+          <w:lang w:val="es-ES" w:eastAsia="es-AR"/>
+          <w14:ligatures w14:val="none"/>
+        </w:rPr>
         <w:lastRenderedPageBreak/>
-        <w:t>Sistema de respaldo de base de datos ante caídas del servicio.</w:t>
-      </w:r>
-    </w:p>
-    <w:p>
-      <w:pPr>
-        <w:spacing w:after="0" w:line="240" w:lineRule="auto"/>
-        <w:textAlignment w:val="baseline"/>
-        <w:rPr>
-          <w:rFonts w:ascii="Calibri" w:eastAsia="Times New Roman" w:hAnsi="Calibri" w:cs="Calibri"/>
-          <w:kern w:val="0"/>
-          <w:lang w:val="es-ES" w:eastAsia="es-AR"/>
-          <w14:ligatures w14:val="none"/>
-        </w:rPr>
-      </w:pPr>
-      <w:r>
-        <w:rPr>
-          <w:rFonts w:ascii="Calibri" w:eastAsia="Times New Roman" w:hAnsi="Calibri" w:cs="Calibri"/>
-          <w:kern w:val="0"/>
-          <w:lang w:val="es-ES" w:eastAsia="es-AR"/>
-          <w14:ligatures w14:val="none"/>
-        </w:rPr>
         <w:t>Integración con aplicaciones de videoconferencia.</w:t>
       </w:r>
     </w:p>
@@ -2169,26 +2090,38 @@
           <w:lang w:val="es-ES" w:eastAsia="es-AR"/>
           <w14:ligatures w14:val="none"/>
         </w:rPr>
-        <w:t>Caso de Uso: Gestión de Inscripción</w:t>
-      </w:r>
-    </w:p>
-    <w:p>
-      <w:pPr>
-        <w:spacing w:after="0" w:line="240" w:lineRule="auto"/>
-        <w:textAlignment w:val="baseline"/>
-        <w:rPr>
-          <w:rFonts w:ascii="Calibri" w:eastAsia="Times New Roman" w:hAnsi="Calibri" w:cs="Calibri"/>
-          <w:kern w:val="0"/>
-          <w:lang w:val="es-ES" w:eastAsia="es-AR"/>
-          <w14:ligatures w14:val="none"/>
-        </w:rPr>
-      </w:pPr>
+        <w:t xml:space="preserve">Caso de Uso: </w:t>
+      </w:r>
       <w:r>
         <w:rPr>
           <w:rFonts w:ascii="Calibri" w:eastAsia="Times New Roman" w:hAnsi="Calibri" w:cs="Calibri"/>
           <w:b/>
           <w:bCs/>
           <w:kern w:val="0"/>
+          <w:u w:val="single"/>
+          <w:lang w:val="es-ES" w:eastAsia="es-AR"/>
+          <w14:ligatures w14:val="none"/>
+        </w:rPr>
+        <w:t>Gestión de Inscripción</w:t>
+      </w:r>
+    </w:p>
+    <w:p>
+      <w:pPr>
+        <w:spacing w:after="0" w:line="240" w:lineRule="auto"/>
+        <w:textAlignment w:val="baseline"/>
+        <w:rPr>
+          <w:rFonts w:ascii="Calibri" w:eastAsia="Times New Roman" w:hAnsi="Calibri" w:cs="Calibri"/>
+          <w:kern w:val="0"/>
+          <w:lang w:val="es-ES" w:eastAsia="es-AR"/>
+          <w14:ligatures w14:val="none"/>
+        </w:rPr>
+      </w:pPr>
+      <w:r>
+        <w:rPr>
+          <w:rFonts w:ascii="Calibri" w:eastAsia="Times New Roman" w:hAnsi="Calibri" w:cs="Calibri"/>
+          <w:b/>
+          <w:bCs/>
+          <w:kern w:val="0"/>
           <w:lang w:val="es-ES" w:eastAsia="es-AR"/>
           <w14:ligatures w14:val="none"/>
         </w:rPr>
@@ -2236,11 +2169,21 @@
       <w:r>
         <w:rPr>
           <w:rFonts w:ascii="Calibri" w:eastAsia="Times New Roman" w:hAnsi="Calibri" w:cs="Calibri"/>
-          <w:kern w:val="0"/>
-          <w:lang w:val="es-ES" w:eastAsia="es-AR"/>
-          <w14:ligatures w14:val="none"/>
-        </w:rPr>
-        <w:t>Personas Involucradas: Administración y Servicios de Medio de pago.</w:t>
+          <w:b/>
+          <w:kern w:val="0"/>
+          <w:lang w:val="es-ES" w:eastAsia="es-AR"/>
+          <w14:ligatures w14:val="none"/>
+        </w:rPr>
+        <w:t>Personas Involucradas:</w:t>
+      </w:r>
+      <w:r>
+        <w:rPr>
+          <w:rFonts w:ascii="Calibri" w:eastAsia="Times New Roman" w:hAnsi="Calibri" w:cs="Calibri"/>
+          <w:kern w:val="0"/>
+          <w:lang w:val="es-ES" w:eastAsia="es-AR"/>
+          <w14:ligatures w14:val="none"/>
+        </w:rPr>
+        <w:t xml:space="preserve"> Administración y Servicios de Medio de pago.</w:t>
       </w:r>
     </w:p>
     <w:p>
@@ -2587,18 +2530,7 @@
                 <w:lang w:val="es-ES" w:eastAsia="es-AR"/>
                 <w14:ligatures w14:val="none"/>
               </w:rPr>
-              <w:t xml:space="preserve">1. El cliente </w:t>
-            </w:r>
-            <w:r>
-              <w:rPr>
-                <w:rFonts w:ascii="Arial" w:eastAsia="Times New Roman" w:hAnsi="Arial" w:cs="Arial"/>
-                <w:bCs/>
-                <w:kern w:val="0"/>
-                <w:sz w:val="20"/>
-                <w:lang w:val="es-ES" w:eastAsia="es-AR"/>
-                <w14:ligatures w14:val="none"/>
-              </w:rPr>
-              <w:t>accede al sistema.</w:t>
+              <w:t>1. El cliente accede al sistema.</w:t>
             </w:r>
           </w:p>
         </w:tc>
@@ -2662,7 +2594,7 @@
               <w:bottom w:val="nil"/>
               <w:right w:val="nil"/>
             </w:tcBorders>
-            <w:shd w:val="clear" w:color="auto" w:fill="F2F2F2"/>
+            <w:shd w:val="clear" w:color="auto" w:fill="FFFFFF" w:themeFill="background1"/>
           </w:tcPr>
           <w:p>
             <w:pPr>
@@ -2688,7 +2620,7 @@
               <w:bottom w:val="nil"/>
               <w:right w:val="nil"/>
             </w:tcBorders>
-            <w:shd w:val="clear" w:color="auto" w:fill="F2F2F2"/>
+            <w:shd w:val="clear" w:color="auto" w:fill="FFFFFF" w:themeFill="background1"/>
           </w:tcPr>
           <w:p>
             <w:pPr>
@@ -2728,7 +2660,7 @@
               <w:bottom w:val="nil"/>
               <w:right w:val="nil"/>
             </w:tcBorders>
-            <w:shd w:val="clear" w:color="auto" w:fill="auto"/>
+            <w:shd w:val="clear" w:color="auto" w:fill="E7E6E6" w:themeFill="background2"/>
             <w:hideMark/>
           </w:tcPr>
           <w:p>
@@ -2752,27 +2684,7 @@
                 <w:lang w:val="es-ES" w:eastAsia="es-AR"/>
                 <w14:ligatures w14:val="none"/>
               </w:rPr>
-              <w:t>3</w:t>
-            </w:r>
-            <w:r>
-              <w:rPr>
-                <w:rFonts w:ascii="Arial" w:eastAsia="Times New Roman" w:hAnsi="Arial" w:cs="Arial"/>
-                <w:kern w:val="0"/>
-                <w:sz w:val="20"/>
-                <w:lang w:val="es-ES" w:eastAsia="es-AR"/>
-                <w14:ligatures w14:val="none"/>
-              </w:rPr>
-              <w:t xml:space="preserve">. </w:t>
-            </w:r>
-            <w:r>
-              <w:rPr>
-                <w:rFonts w:ascii="Arial" w:eastAsia="Times New Roman" w:hAnsi="Arial" w:cs="Arial"/>
-                <w:kern w:val="0"/>
-                <w:sz w:val="20"/>
-                <w:lang w:val="es-ES" w:eastAsia="es-AR"/>
-                <w14:ligatures w14:val="none"/>
-              </w:rPr>
-              <w:t>El cliente elige medio de pago</w:t>
+              <w:t>3. El cliente elige medio de pago</w:t>
             </w:r>
           </w:p>
         </w:tc>
@@ -2785,7 +2697,7 @@
               <w:bottom w:val="nil"/>
               <w:right w:val="nil"/>
             </w:tcBorders>
-            <w:shd w:val="clear" w:color="auto" w:fill="auto"/>
+            <w:shd w:val="clear" w:color="auto" w:fill="E7E6E6" w:themeFill="background2"/>
             <w:hideMark/>
           </w:tcPr>
           <w:p>
@@ -2816,7 +2728,7 @@
               <w:bottom w:val="nil"/>
               <w:right w:val="nil"/>
             </w:tcBorders>
-            <w:shd w:val="clear" w:color="auto" w:fill="F2F2F2"/>
+            <w:shd w:val="clear" w:color="auto" w:fill="FFFFFF" w:themeFill="background1"/>
             <w:hideMark/>
           </w:tcPr>
           <w:p>
@@ -2841,18 +2753,7 @@
                 <w:lang w:val="es-ES" w:eastAsia="es-AR"/>
                 <w14:ligatures w14:val="none"/>
               </w:rPr>
-              <w:t>4.</w:t>
-            </w:r>
-            <w:r>
-              <w:rPr>
-                <w:rFonts w:ascii="Arial" w:eastAsia="Times New Roman" w:hAnsi="Arial" w:cs="Arial"/>
-                <w:bCs/>
-                <w:kern w:val="0"/>
-                <w:sz w:val="20"/>
-                <w:lang w:val="es-ES" w:eastAsia="es-AR"/>
-                <w14:ligatures w14:val="none"/>
-              </w:rPr>
-              <w:t> </w:t>
+              <w:t>4. </w:t>
             </w:r>
             <w:r>
               <w:rPr>
@@ -2876,7 +2777,7 @@
               <w:bottom w:val="nil"/>
               <w:right w:val="nil"/>
             </w:tcBorders>
-            <w:shd w:val="clear" w:color="auto" w:fill="F2F2F2"/>
+            <w:shd w:val="clear" w:color="auto" w:fill="FFFFFF" w:themeFill="background1"/>
             <w:hideMark/>
           </w:tcPr>
           <w:p>
@@ -2907,7 +2808,7 @@
               <w:bottom w:val="nil"/>
               <w:right w:val="nil"/>
             </w:tcBorders>
-            <w:shd w:val="clear" w:color="auto" w:fill="auto"/>
+            <w:shd w:val="clear" w:color="auto" w:fill="E7E6E6" w:themeFill="background2"/>
             <w:hideMark/>
           </w:tcPr>
           <w:p>
@@ -2934,7 +2835,7 @@
               <w:bottom w:val="nil"/>
               <w:right w:val="nil"/>
             </w:tcBorders>
-            <w:shd w:val="clear" w:color="auto" w:fill="auto"/>
+            <w:shd w:val="clear" w:color="auto" w:fill="E7E6E6" w:themeFill="background2"/>
             <w:hideMark/>
           </w:tcPr>
           <w:p>
@@ -2958,6 +2859,72 @@
                 <w14:ligatures w14:val="none"/>
               </w:rPr>
               <w:t>5. El sistema verifica el pago</w:t>
+            </w:r>
+          </w:p>
+        </w:tc>
+      </w:tr>
+      <w:tr>
+        <w:trPr>
+          <w:trHeight w:val="300"/>
+        </w:trPr>
+        <w:tc>
+          <w:tcPr>
+            <w:tcW w:w="4254" w:type="dxa"/>
+            <w:tcBorders>
+              <w:top w:val="nil"/>
+              <w:left w:val="nil"/>
+              <w:bottom w:val="nil"/>
+              <w:right w:val="nil"/>
+            </w:tcBorders>
+            <w:shd w:val="clear" w:color="auto" w:fill="FFFFFF" w:themeFill="background1"/>
+          </w:tcPr>
+          <w:p>
+            <w:pPr>
+              <w:spacing w:after="0" w:line="240" w:lineRule="auto"/>
+              <w:textAlignment w:val="baseline"/>
+              <w:rPr>
+                <w:rFonts w:ascii="Arial" w:eastAsia="Times New Roman" w:hAnsi="Arial" w:cs="Arial"/>
+                <w:bCs/>
+                <w:kern w:val="0"/>
+                <w:sz w:val="20"/>
+                <w:lang w:eastAsia="es-AR"/>
+                <w14:ligatures w14:val="none"/>
+              </w:rPr>
+            </w:pPr>
+          </w:p>
+        </w:tc>
+        <w:tc>
+          <w:tcPr>
+            <w:tcW w:w="4250" w:type="dxa"/>
+            <w:tcBorders>
+              <w:top w:val="nil"/>
+              <w:left w:val="nil"/>
+              <w:bottom w:val="nil"/>
+              <w:right w:val="nil"/>
+            </w:tcBorders>
+            <w:shd w:val="clear" w:color="auto" w:fill="FFFFFF" w:themeFill="background1"/>
+          </w:tcPr>
+          <w:p>
+            <w:pPr>
+              <w:spacing w:after="0" w:line="240" w:lineRule="auto"/>
+              <w:textAlignment w:val="baseline"/>
+              <w:rPr>
+                <w:rFonts w:ascii="Arial" w:eastAsia="Times New Roman" w:hAnsi="Arial" w:cs="Arial"/>
+                <w:kern w:val="0"/>
+                <w:sz w:val="20"/>
+                <w:lang w:val="es-ES" w:eastAsia="es-AR"/>
+                <w14:ligatures w14:val="none"/>
+              </w:rPr>
+            </w:pPr>
+            <w:r>
+              <w:rPr>
+                <w:rFonts w:ascii="Arial" w:eastAsia="Times New Roman" w:hAnsi="Arial" w:cs="Arial"/>
+                <w:kern w:val="0"/>
+                <w:sz w:val="20"/>
+                <w:lang w:val="es-ES" w:eastAsia="es-AR"/>
+                <w14:ligatures w14:val="none"/>
+              </w:rPr>
+              <w:t>6. El Sistema asienta en la BD los datos del alumno y genera legajo.</w:t>
             </w:r>
           </w:p>
         </w:tc>
@@ -3023,72 +2990,6 @@
                 <w:lang w:val="es-ES" w:eastAsia="es-AR"/>
                 <w14:ligatures w14:val="none"/>
               </w:rPr>
-              <w:t>6. El Sistema asienta en la BD los datos del alumno y genera legajo.</w:t>
-            </w:r>
-          </w:p>
-        </w:tc>
-      </w:tr>
-      <w:tr>
-        <w:trPr>
-          <w:trHeight w:val="300"/>
-        </w:trPr>
-        <w:tc>
-          <w:tcPr>
-            <w:tcW w:w="4254" w:type="dxa"/>
-            <w:tcBorders>
-              <w:top w:val="nil"/>
-              <w:left w:val="nil"/>
-              <w:bottom w:val="nil"/>
-              <w:right w:val="nil"/>
-            </w:tcBorders>
-            <w:shd w:val="clear" w:color="auto" w:fill="auto"/>
-          </w:tcPr>
-          <w:p>
-            <w:pPr>
-              <w:spacing w:after="0" w:line="240" w:lineRule="auto"/>
-              <w:textAlignment w:val="baseline"/>
-              <w:rPr>
-                <w:rFonts w:ascii="Arial" w:eastAsia="Times New Roman" w:hAnsi="Arial" w:cs="Arial"/>
-                <w:bCs/>
-                <w:kern w:val="0"/>
-                <w:sz w:val="20"/>
-                <w:lang w:eastAsia="es-AR"/>
-                <w14:ligatures w14:val="none"/>
-              </w:rPr>
-            </w:pPr>
-          </w:p>
-        </w:tc>
-        <w:tc>
-          <w:tcPr>
-            <w:tcW w:w="4250" w:type="dxa"/>
-            <w:tcBorders>
-              <w:top w:val="nil"/>
-              <w:left w:val="nil"/>
-              <w:bottom w:val="nil"/>
-              <w:right w:val="nil"/>
-            </w:tcBorders>
-            <w:shd w:val="clear" w:color="auto" w:fill="auto"/>
-          </w:tcPr>
-          <w:p>
-            <w:pPr>
-              <w:spacing w:after="0" w:line="240" w:lineRule="auto"/>
-              <w:textAlignment w:val="baseline"/>
-              <w:rPr>
-                <w:rFonts w:ascii="Arial" w:eastAsia="Times New Roman" w:hAnsi="Arial" w:cs="Arial"/>
-                <w:kern w:val="0"/>
-                <w:sz w:val="20"/>
-                <w:lang w:val="es-ES" w:eastAsia="es-AR"/>
-                <w14:ligatures w14:val="none"/>
-              </w:rPr>
-            </w:pPr>
-            <w:r>
-              <w:rPr>
-                <w:rFonts w:ascii="Arial" w:eastAsia="Times New Roman" w:hAnsi="Arial" w:cs="Arial"/>
-                <w:kern w:val="0"/>
-                <w:sz w:val="20"/>
-                <w:lang w:val="es-ES" w:eastAsia="es-AR"/>
-                <w14:ligatures w14:val="none"/>
-              </w:rPr>
               <w:t>7. El sistema genera factura.</w:t>
             </w:r>
           </w:p>
@@ -3107,7 +3008,7 @@
               <w:bottom w:val="nil"/>
               <w:right w:val="nil"/>
             </w:tcBorders>
-            <w:shd w:val="clear" w:color="auto" w:fill="E7E6E6" w:themeFill="background2"/>
+            <w:shd w:val="clear" w:color="auto" w:fill="FFFFFF" w:themeFill="background1"/>
           </w:tcPr>
           <w:p>
             <w:pPr>
@@ -3144,7 +3045,7 @@
               <w:bottom w:val="nil"/>
               <w:right w:val="nil"/>
             </w:tcBorders>
-            <w:shd w:val="clear" w:color="auto" w:fill="E7E6E6" w:themeFill="background2"/>
+            <w:shd w:val="clear" w:color="auto" w:fill="FFFFFF" w:themeFill="background1"/>
           </w:tcPr>
           <w:p>
             <w:pPr>
@@ -3552,16 +3453,7 @@
           <w14:ligatures w14:val="none"/>
         </w:rPr>
         <w:tab/>
-        <w:t xml:space="preserve">1a. </w:t>
-      </w:r>
-      <w:r>
-        <w:rPr>
-          <w:rFonts w:ascii="Calibri" w:eastAsia="Times New Roman" w:hAnsi="Calibri" w:cs="Calibri"/>
-          <w:kern w:val="0"/>
-          <w:lang w:val="es-ES" w:eastAsia="es-AR"/>
-          <w14:ligatures w14:val="none"/>
-        </w:rPr>
-        <w:t>Se debe intentar en otro momento.</w:t>
+        <w:t>1a. Se debe intentar en otro momento.</w:t>
       </w:r>
     </w:p>
     <w:p>
@@ -3776,7 +3668,6 @@
           <w:lang w:val="es-ES" w:eastAsia="es-AR"/>
           <w14:ligatures w14:val="none"/>
         </w:rPr>
-        <w:lastRenderedPageBreak/>
         <w:tab/>
         <w:t>1. Se realiza manualmente.</w:t>
       </w:r>
@@ -3799,6 +3690,7 @@
           <w:lang w:val="es-ES" w:eastAsia="es-AR"/>
           <w14:ligatures w14:val="none"/>
         </w:rPr>
+        <w:lastRenderedPageBreak/>
         <w:t>7a. Se generó la factura con los datos incorrectos.</w:t>
       </w:r>
     </w:p>
@@ -4065,9 +3957,10 @@
     <w:p>
       <w:pPr>
         <w:spacing w:after="0" w:line="240" w:lineRule="auto"/>
-        <w:textAlignment w:val="baseline"/>
-        <w:rPr>
-          <w:rFonts w:ascii="Calibri" w:eastAsia="Times New Roman" w:hAnsi="Calibri" w:cs="Calibri"/>
+        <w:jc w:val="center"/>
+        <w:textAlignment w:val="baseline"/>
+        <w:rPr>
+          <w:rFonts w:ascii="Times New Roman" w:eastAsia="Times New Roman" w:hAnsi="Times New Roman" w:cs="Times New Roman"/>
           <w:b/>
           <w:bCs/>
           <w:i/>
@@ -4080,6 +3973,7 @@
       </w:pPr>
       <w:r>
         <w:rPr>
+          <w:rFonts w:ascii="Times New Roman" w:hAnsi="Times New Roman" w:cs="Times New Roman"/>
           <w:noProof/>
           <w:sz w:val="32"/>
           <w:szCs w:val="32"/>
@@ -4089,6 +3983,7 @@
       </w:r>
       <w:r>
         <w:rPr>
+          <w:rFonts w:ascii="Times New Roman" w:hAnsi="Times New Roman" w:cs="Times New Roman"/>
           <w:noProof/>
           <w:sz w:val="32"/>
           <w:szCs w:val="32"/>
@@ -4243,16 +4138,18 @@
           <w:lang w:val="es-ES" w:eastAsia="es-AR"/>
           <w14:ligatures w14:val="none"/>
         </w:rPr>
-        <w:t xml:space="preserve"> Gestión </w:t>
-      </w:r>
-      <w:r>
-        <w:rPr>
-          <w:rFonts w:ascii="Calibri" w:eastAsia="Times New Roman" w:hAnsi="Calibri" w:cs="Calibri"/>
-          <w:kern w:val="0"/>
-          <w:lang w:val="es-ES" w:eastAsia="es-AR"/>
-          <w14:ligatures w14:val="none"/>
-        </w:rPr>
-        <w:t>Pago</w:t>
+        <w:t xml:space="preserve"> </w:t>
+      </w:r>
+      <w:r>
+        <w:rPr>
+          <w:rFonts w:ascii="Calibri" w:eastAsia="Times New Roman" w:hAnsi="Calibri" w:cs="Calibri"/>
+          <w:b/>
+          <w:kern w:val="0"/>
+          <w:u w:val="single"/>
+          <w:lang w:val="es-ES" w:eastAsia="es-AR"/>
+          <w14:ligatures w14:val="none"/>
+        </w:rPr>
+        <w:t>Gestión Pago</w:t>
       </w:r>
       <w:r>
         <w:rPr>
@@ -4468,7 +4365,7 @@
           <w:lang w:val="es-ES" w:eastAsia="es-AR"/>
           <w14:ligatures w14:val="none"/>
         </w:rPr>
-        <w:t>Cuota Pagada y Facturada.</w:t>
+        <w:t>Cuota Pagada.</w:t>
       </w:r>
     </w:p>
     <w:p>
@@ -4988,7 +4885,6 @@
     <w:p>
       <w:pPr>
         <w:spacing w:after="0" w:line="240" w:lineRule="auto"/>
-        <w:ind w:left="180"/>
         <w:textAlignment w:val="baseline"/>
         <w:rPr>
           <w:rFonts w:ascii="Segoe UI" w:eastAsia="Times New Roman" w:hAnsi="Segoe UI" w:cs="Segoe UI"/>
@@ -5019,7 +4915,6 @@
     <w:p>
       <w:pPr>
         <w:spacing w:after="0" w:line="240" w:lineRule="auto"/>
-        <w:ind w:left="180"/>
         <w:textAlignment w:val="baseline"/>
         <w:rPr>
           <w:rFonts w:ascii="Calibri" w:eastAsia="Times New Roman" w:hAnsi="Calibri" w:cs="Calibri"/>
@@ -5050,7 +4945,6 @@
     <w:p>
       <w:pPr>
         <w:spacing w:after="0" w:line="240" w:lineRule="auto"/>
-        <w:ind w:left="180"/>
         <w:textAlignment w:val="baseline"/>
         <w:rPr>
           <w:rFonts w:ascii="Calibri" w:eastAsia="Times New Roman" w:hAnsi="Calibri" w:cs="Calibri"/>
@@ -5596,12 +5490,25 @@
           <w:lang w:val="es-ES" w:eastAsia="es-AR"/>
           <w14:ligatures w14:val="none"/>
         </w:rPr>
-        <w:t xml:space="preserve"> Gestión </w:t>
-      </w:r>
-      <w:r>
-        <w:rPr>
-          <w:rFonts w:ascii="Calibri" w:eastAsia="Times New Roman" w:hAnsi="Calibri" w:cs="Calibri"/>
-          <w:kern w:val="0"/>
+        <w:t xml:space="preserve"> </w:t>
+      </w:r>
+      <w:r>
+        <w:rPr>
+          <w:rFonts w:ascii="Calibri" w:eastAsia="Times New Roman" w:hAnsi="Calibri" w:cs="Calibri"/>
+          <w:b/>
+          <w:kern w:val="0"/>
+          <w:u w:val="single"/>
+          <w:lang w:val="es-ES" w:eastAsia="es-AR"/>
+          <w14:ligatures w14:val="none"/>
+        </w:rPr>
+        <w:t xml:space="preserve">Gestión </w:t>
+      </w:r>
+      <w:r>
+        <w:rPr>
+          <w:rFonts w:ascii="Calibri" w:eastAsia="Times New Roman" w:hAnsi="Calibri" w:cs="Calibri"/>
+          <w:b/>
+          <w:kern w:val="0"/>
+          <w:u w:val="single"/>
           <w:lang w:val="es-ES" w:eastAsia="es-AR"/>
           <w14:ligatures w14:val="none"/>
         </w:rPr>
@@ -5971,7 +5878,7 @@
               <w:bottom w:val="nil"/>
               <w:right w:val="nil"/>
             </w:tcBorders>
-            <w:shd w:val="clear" w:color="auto" w:fill="F2F2F2"/>
+            <w:shd w:val="clear" w:color="auto" w:fill="E7E6E6" w:themeFill="background2"/>
             <w:hideMark/>
           </w:tcPr>
           <w:p>
@@ -5997,7 +5904,7 @@
               <w:bottom w:val="nil"/>
               <w:right w:val="nil"/>
             </w:tcBorders>
-            <w:shd w:val="clear" w:color="auto" w:fill="F2F2F2"/>
+            <w:shd w:val="clear" w:color="auto" w:fill="E7E6E6" w:themeFill="background2"/>
             <w:hideMark/>
           </w:tcPr>
           <w:p>
@@ -6343,16 +6250,7 @@
           <w:lang w:val="es-ES" w:eastAsia="es-AR"/>
           <w14:ligatures w14:val="none"/>
         </w:rPr>
-        <w:t>1</w:t>
-      </w:r>
-      <w:r>
-        <w:rPr>
-          <w:rFonts w:ascii="Calibri" w:eastAsia="Times New Roman" w:hAnsi="Calibri" w:cs="Calibri"/>
-          <w:kern w:val="0"/>
-          <w:lang w:val="es-ES" w:eastAsia="es-AR"/>
-          <w14:ligatures w14:val="none"/>
-        </w:rPr>
-        <w:t>a. Importe Incorrecto</w:t>
+        <w:t>1a. Importe Incorrecto</w:t>
       </w:r>
     </w:p>
     <w:p>
@@ -6395,16 +6293,7 @@
           <w:lang w:val="es-ES" w:eastAsia="es-AR"/>
           <w14:ligatures w14:val="none"/>
         </w:rPr>
-        <w:t>1</w:t>
-      </w:r>
-      <w:r>
-        <w:rPr>
-          <w:rFonts w:ascii="Calibri" w:eastAsia="Times New Roman" w:hAnsi="Calibri" w:cs="Calibri"/>
-          <w:kern w:val="0"/>
-          <w:lang w:val="es-ES" w:eastAsia="es-AR"/>
-          <w14:ligatures w14:val="none"/>
-        </w:rPr>
-        <w:t>b. Demora en el impacto del pago en el sistema.</w:t>
+        <w:t>1b. Demora en el impacto del pago en el sistema.</w:t>
       </w:r>
     </w:p>
     <w:p>
@@ -6469,16 +6358,7 @@
           <w:lang w:val="es-ES" w:eastAsia="es-AR"/>
           <w14:ligatures w14:val="none"/>
         </w:rPr>
-        <w:t>2</w:t>
-      </w:r>
-      <w:r>
-        <w:rPr>
-          <w:rFonts w:ascii="Calibri" w:eastAsia="Times New Roman" w:hAnsi="Calibri" w:cs="Calibri"/>
-          <w:kern w:val="0"/>
-          <w:lang w:val="es-ES" w:eastAsia="es-AR"/>
-          <w14:ligatures w14:val="none"/>
-        </w:rPr>
-        <w:t>a. Error en la actualización de datos del Alumno.</w:t>
+        <w:t>2a. Error en la actualización de datos del Alumno.</w:t>
       </w:r>
     </w:p>
     <w:p>
@@ -6521,16 +6401,7 @@
           <w:lang w:val="es-ES" w:eastAsia="es-AR"/>
           <w14:ligatures w14:val="none"/>
         </w:rPr>
-        <w:t>3a</w:t>
-      </w:r>
-      <w:r>
-        <w:rPr>
-          <w:rFonts w:ascii="Calibri" w:eastAsia="Times New Roman" w:hAnsi="Calibri" w:cs="Calibri"/>
-          <w:kern w:val="0"/>
-          <w:lang w:val="es-ES" w:eastAsia="es-AR"/>
-          <w14:ligatures w14:val="none"/>
-        </w:rPr>
-        <w:t>. Se generó la factura con los datos incorrectos.</w:t>
+        <w:t>3a. Se generó la factura con los datos incorrectos.</w:t>
       </w:r>
     </w:p>
     <w:p>
@@ -6761,21 +6632,26 @@
     <w:p>
       <w:pPr>
         <w:spacing w:line="240" w:lineRule="auto"/>
-        <w:rPr>
-          <w:rFonts w:ascii="Calibri" w:eastAsia="Times New Roman" w:hAnsi="Calibri" w:cs="Calibri"/>
+        <w:jc w:val="center"/>
+        <w:rPr>
+          <w:rFonts w:ascii="Times New Roman" w:eastAsia="Times New Roman" w:hAnsi="Times New Roman" w:cs="Times New Roman"/>
+          <w:b/>
           <w:kern w:val="0"/>
           <w:sz w:val="32"/>
           <w:szCs w:val="32"/>
-          <w:lang w:val="es-ES" w:eastAsia="es-AR"/>
-          <w14:ligatures w14:val="none"/>
-        </w:rPr>
-      </w:pPr>
-      <w:r>
-        <w:rPr>
-          <w:rFonts w:ascii="Calibri" w:eastAsia="Times New Roman" w:hAnsi="Calibri" w:cs="Calibri"/>
+          <w:u w:val="single"/>
+          <w:lang w:val="es-ES" w:eastAsia="es-AR"/>
+          <w14:ligatures w14:val="none"/>
+        </w:rPr>
+      </w:pPr>
+      <w:r>
+        <w:rPr>
+          <w:rFonts w:ascii="Times New Roman" w:eastAsia="Times New Roman" w:hAnsi="Times New Roman" w:cs="Times New Roman"/>
+          <w:b/>
           <w:kern w:val="0"/>
           <w:sz w:val="32"/>
           <w:szCs w:val="32"/>
+          <w:u w:val="single"/>
           <w:lang w:val="es-ES" w:eastAsia="es-AR"/>
           <w14:ligatures w14:val="none"/>
         </w:rPr>
@@ -6788,7 +6664,7 @@
         <w:spacing w:line="240" w:lineRule="auto"/>
         <w:jc w:val="center"/>
         <w:rPr>
-          <w:rFonts w:ascii="Calibri" w:eastAsia="Times New Roman" w:hAnsi="Calibri" w:cs="Calibri"/>
+          <w:rFonts w:ascii="Times New Roman" w:eastAsia="Times New Roman" w:hAnsi="Times New Roman" w:cs="Times New Roman"/>
           <w:kern w:val="0"/>
           <w:sz w:val="32"/>
           <w:szCs w:val="32"/>
@@ -6798,7 +6674,7 @@
       </w:pPr>
       <w:r>
         <w:rPr>
-          <w:rFonts w:ascii="Calibri" w:eastAsia="Times New Roman" w:hAnsi="Calibri" w:cs="Calibri"/>
+          <w:rFonts w:ascii="Times New Roman" w:eastAsia="Times New Roman" w:hAnsi="Times New Roman" w:cs="Times New Roman"/>
           <w:kern w:val="0"/>
           <w:sz w:val="32"/>
           <w:szCs w:val="32"/>
@@ -6813,20 +6689,22 @@
         <w:spacing w:line="240" w:lineRule="auto"/>
         <w:jc w:val="center"/>
         <w:rPr>
-          <w:rFonts w:ascii="Calibri" w:eastAsia="Times New Roman" w:hAnsi="Calibri" w:cs="Calibri"/>
+          <w:rFonts w:ascii="Times New Roman" w:eastAsia="Times New Roman" w:hAnsi="Times New Roman" w:cs="Times New Roman"/>
           <w:kern w:val="0"/>
           <w:sz w:val="32"/>
           <w:szCs w:val="32"/>
-          <w:lang w:val="es-ES" w:eastAsia="es-AR"/>
-          <w14:ligatures w14:val="none"/>
-        </w:rPr>
-      </w:pPr>
-      <w:r>
-        <w:rPr>
-          <w:rFonts w:ascii="Calibri" w:eastAsia="Times New Roman" w:hAnsi="Calibri" w:cs="Calibri"/>
+          <w:u w:val="single"/>
+          <w:lang w:val="es-ES" w:eastAsia="es-AR"/>
+          <w14:ligatures w14:val="none"/>
+        </w:rPr>
+      </w:pPr>
+      <w:r>
+        <w:rPr>
+          <w:rFonts w:ascii="Times New Roman" w:eastAsia="Times New Roman" w:hAnsi="Times New Roman" w:cs="Times New Roman"/>
           <w:kern w:val="0"/>
           <w:sz w:val="32"/>
           <w:szCs w:val="32"/>
+          <w:u w:val="single"/>
           <w:lang w:val="es-ES" w:eastAsia="es-AR"/>
           <w14:ligatures w14:val="none"/>
         </w:rPr>
@@ -6834,10 +6712,11 @@
       </w:r>
       <w:r>
         <w:rPr>
-          <w:rFonts w:ascii="Calibri" w:eastAsia="Times New Roman" w:hAnsi="Calibri" w:cs="Calibri"/>
+          <w:rFonts w:ascii="Times New Roman" w:eastAsia="Times New Roman" w:hAnsi="Times New Roman" w:cs="Times New Roman"/>
           <w:kern w:val="0"/>
           <w:sz w:val="32"/>
           <w:szCs w:val="32"/>
+          <w:u w:val="single"/>
           <w:lang w:val="es-ES" w:eastAsia="es-AR"/>
           <w14:ligatures w14:val="none"/>
         </w:rPr>
@@ -6914,20 +6793,22 @@
         <w:spacing w:line="240" w:lineRule="auto"/>
         <w:jc w:val="center"/>
         <w:rPr>
-          <w:rFonts w:ascii="Calibri" w:eastAsia="Times New Roman" w:hAnsi="Calibri" w:cs="Calibri"/>
+          <w:rFonts w:ascii="Times New Roman" w:eastAsia="Times New Roman" w:hAnsi="Times New Roman" w:cs="Times New Roman"/>
           <w:kern w:val="0"/>
           <w:sz w:val="32"/>
           <w:szCs w:val="32"/>
-          <w:lang w:val="es-ES" w:eastAsia="es-AR"/>
-          <w14:ligatures w14:val="none"/>
-        </w:rPr>
-      </w:pPr>
-      <w:r>
-        <w:rPr>
-          <w:rFonts w:ascii="Calibri" w:eastAsia="Times New Roman" w:hAnsi="Calibri" w:cs="Calibri"/>
+          <w:u w:val="single"/>
+          <w:lang w:val="es-ES" w:eastAsia="es-AR"/>
+          <w14:ligatures w14:val="none"/>
+        </w:rPr>
+      </w:pPr>
+      <w:r>
+        <w:rPr>
+          <w:rFonts w:ascii="Times New Roman" w:eastAsia="Times New Roman" w:hAnsi="Times New Roman" w:cs="Times New Roman"/>
           <w:kern w:val="0"/>
           <w:sz w:val="32"/>
           <w:szCs w:val="32"/>
+          <w:u w:val="single"/>
           <w:lang w:val="es-ES" w:eastAsia="es-AR"/>
           <w14:ligatures w14:val="none"/>
         </w:rPr>
@@ -6935,10 +6816,11 @@
       </w:r>
       <w:r>
         <w:rPr>
-          <w:rFonts w:ascii="Calibri" w:eastAsia="Times New Roman" w:hAnsi="Calibri" w:cs="Calibri"/>
+          <w:rFonts w:ascii="Times New Roman" w:eastAsia="Times New Roman" w:hAnsi="Times New Roman" w:cs="Times New Roman"/>
           <w:kern w:val="0"/>
           <w:sz w:val="32"/>
           <w:szCs w:val="32"/>
+          <w:u w:val="single"/>
           <w:lang w:val="es-ES" w:eastAsia="es-AR"/>
           <w14:ligatures w14:val="none"/>
         </w:rPr>
@@ -7014,7 +6896,7 @@
       <w:pPr>
         <w:jc w:val="center"/>
         <w:rPr>
-          <w:rFonts w:ascii="Calibri" w:eastAsia="Times New Roman" w:hAnsi="Calibri" w:cs="Calibri"/>
+          <w:rFonts w:ascii="Times New Roman" w:eastAsia="Times New Roman" w:hAnsi="Times New Roman" w:cs="Times New Roman"/>
           <w:kern w:val="0"/>
           <w:sz w:val="32"/>
           <w:szCs w:val="32"/>
@@ -7035,7 +6917,7 @@
       </w:r>
       <w:r>
         <w:rPr>
-          <w:rFonts w:ascii="Calibri" w:eastAsia="Times New Roman" w:hAnsi="Calibri" w:cs="Calibri"/>
+          <w:rFonts w:ascii="Times New Roman" w:eastAsia="Times New Roman" w:hAnsi="Times New Roman" w:cs="Times New Roman"/>
           <w:kern w:val="0"/>
           <w:sz w:val="32"/>
           <w:szCs w:val="32"/>
@@ -7047,7 +6929,7 @@
       </w:r>
       <w:r>
         <w:rPr>
-          <w:rFonts w:ascii="Calibri" w:eastAsia="Times New Roman" w:hAnsi="Calibri" w:cs="Calibri"/>
+          <w:rFonts w:ascii="Times New Roman" w:eastAsia="Times New Roman" w:hAnsi="Times New Roman" w:cs="Times New Roman"/>
           <w:kern w:val="0"/>
           <w:sz w:val="32"/>
           <w:szCs w:val="32"/>
@@ -7058,7 +6940,7 @@
       </w:r>
       <w:r>
         <w:rPr>
-          <w:rFonts w:ascii="Calibri" w:eastAsia="Times New Roman" w:hAnsi="Calibri" w:cs="Calibri"/>
+          <w:rFonts w:ascii="Times New Roman" w:eastAsia="Times New Roman" w:hAnsi="Times New Roman" w:cs="Times New Roman"/>
           <w:kern w:val="0"/>
           <w:sz w:val="32"/>
           <w:szCs w:val="32"/>
@@ -7073,20 +6955,22 @@
         <w:spacing w:line="240" w:lineRule="auto"/>
         <w:jc w:val="center"/>
         <w:rPr>
-          <w:rFonts w:ascii="Calibri" w:eastAsia="Times New Roman" w:hAnsi="Calibri" w:cs="Calibri"/>
+          <w:rFonts w:ascii="Times New Roman" w:eastAsia="Times New Roman" w:hAnsi="Times New Roman" w:cs="Times New Roman"/>
           <w:kern w:val="0"/>
           <w:sz w:val="32"/>
           <w:szCs w:val="32"/>
-          <w:lang w:val="es-ES" w:eastAsia="es-AR"/>
-          <w14:ligatures w14:val="none"/>
-        </w:rPr>
-      </w:pPr>
-      <w:r>
-        <w:rPr>
-          <w:rFonts w:ascii="Calibri" w:eastAsia="Times New Roman" w:hAnsi="Calibri" w:cs="Calibri"/>
+          <w:u w:val="single"/>
+          <w:lang w:val="es-ES" w:eastAsia="es-AR"/>
+          <w14:ligatures w14:val="none"/>
+        </w:rPr>
+      </w:pPr>
+      <w:r>
+        <w:rPr>
+          <w:rFonts w:ascii="Times New Roman" w:eastAsia="Times New Roman" w:hAnsi="Times New Roman" w:cs="Times New Roman"/>
           <w:kern w:val="0"/>
           <w:sz w:val="32"/>
           <w:szCs w:val="32"/>
+          <w:u w:val="single"/>
           <w:lang w:val="es-ES" w:eastAsia="es-AR"/>
           <w14:ligatures w14:val="none"/>
         </w:rPr>
@@ -7094,10 +6978,11 @@
       </w:r>
       <w:r>
         <w:rPr>
-          <w:rFonts w:ascii="Calibri" w:eastAsia="Times New Roman" w:hAnsi="Calibri" w:cs="Calibri"/>
+          <w:rFonts w:ascii="Times New Roman" w:eastAsia="Times New Roman" w:hAnsi="Times New Roman" w:cs="Times New Roman"/>
           <w:kern w:val="0"/>
           <w:sz w:val="32"/>
           <w:szCs w:val="32"/>
+          <w:u w:val="single"/>
           <w:lang w:val="es-ES" w:eastAsia="es-AR"/>
           <w14:ligatures w14:val="none"/>
         </w:rPr>
@@ -7174,20 +7059,22 @@
         <w:spacing w:line="240" w:lineRule="auto"/>
         <w:jc w:val="center"/>
         <w:rPr>
-          <w:rFonts w:ascii="Calibri" w:eastAsia="Times New Roman" w:hAnsi="Calibri" w:cs="Calibri"/>
+          <w:rFonts w:ascii="Times New Roman" w:eastAsia="Times New Roman" w:hAnsi="Times New Roman" w:cs="Times New Roman"/>
           <w:kern w:val="0"/>
           <w:sz w:val="32"/>
           <w:szCs w:val="32"/>
-          <w:lang w:val="es-ES" w:eastAsia="es-AR"/>
-          <w14:ligatures w14:val="none"/>
-        </w:rPr>
-      </w:pPr>
-      <w:r>
-        <w:rPr>
-          <w:rFonts w:ascii="Calibri" w:eastAsia="Times New Roman" w:hAnsi="Calibri" w:cs="Calibri"/>
+          <w:u w:val="single"/>
+          <w:lang w:val="es-ES" w:eastAsia="es-AR"/>
+          <w14:ligatures w14:val="none"/>
+        </w:rPr>
+      </w:pPr>
+      <w:r>
+        <w:rPr>
+          <w:rFonts w:ascii="Times New Roman" w:eastAsia="Times New Roman" w:hAnsi="Times New Roman" w:cs="Times New Roman"/>
           <w:kern w:val="0"/>
           <w:sz w:val="32"/>
           <w:szCs w:val="32"/>
+          <w:u w:val="single"/>
           <w:lang w:val="es-ES" w:eastAsia="es-AR"/>
           <w14:ligatures w14:val="none"/>
         </w:rPr>
@@ -7195,10 +7082,11 @@
       </w:r>
       <w:r>
         <w:rPr>
-          <w:rFonts w:ascii="Calibri" w:eastAsia="Times New Roman" w:hAnsi="Calibri" w:cs="Calibri"/>
+          <w:rFonts w:ascii="Times New Roman" w:eastAsia="Times New Roman" w:hAnsi="Times New Roman" w:cs="Times New Roman"/>
           <w:kern w:val="0"/>
           <w:sz w:val="32"/>
           <w:szCs w:val="32"/>
+          <w:u w:val="single"/>
           <w:lang w:val="es-ES" w:eastAsia="es-AR"/>
           <w14:ligatures w14:val="none"/>
         </w:rPr>
@@ -7206,10 +7094,11 @@
       </w:r>
       <w:r>
         <w:rPr>
-          <w:rFonts w:ascii="Calibri" w:eastAsia="Times New Roman" w:hAnsi="Calibri" w:cs="Calibri"/>
+          <w:rFonts w:ascii="Times New Roman" w:eastAsia="Times New Roman" w:hAnsi="Times New Roman" w:cs="Times New Roman"/>
           <w:kern w:val="0"/>
           <w:sz w:val="32"/>
           <w:szCs w:val="32"/>
+          <w:u w:val="single"/>
           <w:lang w:val="es-ES" w:eastAsia="es-AR"/>
           <w14:ligatures w14:val="none"/>
         </w:rPr>
@@ -7301,10 +7190,42 @@
           <w:lang w:val="es-ES" w:eastAsia="es-AR"/>
           <w14:ligatures w14:val="none"/>
         </w:rPr>
+        <w:br w:type="page"/>
+      </w:r>
+    </w:p>
+    <w:p>
+      <w:pPr>
+        <w:spacing w:after="240" w:line="240" w:lineRule="auto"/>
+        <w:rPr>
+          <w:rFonts w:ascii="Times New Roman" w:eastAsia="Times New Roman" w:hAnsi="Times New Roman" w:cs="Times New Roman"/>
+          <w:b/>
+          <w:kern w:val="0"/>
+          <w:sz w:val="32"/>
+          <w:szCs w:val="32"/>
+          <w:u w:val="single"/>
+          <w:lang w:val="es-ES" w:eastAsia="es-AR"/>
+          <w14:ligatures w14:val="none"/>
+        </w:rPr>
+      </w:pPr>
+      <w:r>
+        <w:rPr>
+          <w:rFonts w:ascii="Times New Roman" w:eastAsia="Times New Roman" w:hAnsi="Times New Roman" w:cs="Times New Roman"/>
+          <w:b/>
+          <w:kern w:val="0"/>
+          <w:sz w:val="32"/>
+          <w:szCs w:val="32"/>
+          <w:u w:val="single"/>
+          <w:lang w:val="es-ES" w:eastAsia="es-AR"/>
+          <w14:ligatures w14:val="none"/>
+        </w:rPr>
         <w:lastRenderedPageBreak/>
         <w:t>Contratos:</w:t>
       </w:r>
-      <w:r>
+    </w:p>
+    <w:p>
+      <w:pPr>
+        <w:spacing w:after="240" w:line="240" w:lineRule="auto"/>
+        <w:contextualSpacing/>
         <w:rPr>
           <w:rFonts w:ascii="Calibri" w:eastAsia="Times New Roman" w:hAnsi="Calibri" w:cs="Calibri"/>
           <w:kern w:val="0"/>
@@ -7313,8 +7234,7 @@
           <w:lang w:val="es-ES" w:eastAsia="es-AR"/>
           <w14:ligatures w14:val="none"/>
         </w:rPr>
-        <w:br/>
-      </w:r>
+      </w:pPr>
       <w:r>
         <w:rPr>
           <w:b/>
@@ -7361,6 +7281,7 @@
     </w:p>
     <w:p>
       <w:pPr>
+        <w:spacing w:after="0" w:line="240" w:lineRule="auto"/>
         <w:rPr>
           <w:lang w:val="es-ES"/>
         </w:rPr>
@@ -7393,6 +7314,7 @@
     </w:p>
     <w:p>
       <w:pPr>
+        <w:spacing w:after="0" w:line="240" w:lineRule="auto"/>
         <w:rPr>
           <w:lang w:val="es-ES"/>
         </w:rPr>
@@ -7425,6 +7347,7 @@
     </w:p>
     <w:p>
       <w:pPr>
+        <w:spacing w:after="0" w:line="240" w:lineRule="auto"/>
         <w:rPr>
           <w:lang w:val="es-ES"/>
         </w:rPr>
@@ -7445,6 +7368,7 @@
     </w:p>
     <w:p>
       <w:pPr>
+        <w:spacing w:after="0" w:line="240" w:lineRule="auto"/>
         <w:rPr>
           <w:b/>
           <w:lang w:val="es-ES"/>
@@ -7465,6 +7389,7 @@
           <w:ilvl w:val="0"/>
           <w:numId w:val="3"/>
         </w:numPr>
+        <w:spacing w:after="0" w:line="240" w:lineRule="auto"/>
         <w:rPr>
           <w:lang w:val="es-ES"/>
         </w:rPr>
@@ -7495,6 +7420,7 @@
           <w:ilvl w:val="0"/>
           <w:numId w:val="3"/>
         </w:numPr>
+        <w:spacing w:after="0" w:line="240" w:lineRule="auto"/>
         <w:rPr>
           <w:lang w:val="es-ES"/>
         </w:rPr>
@@ -7562,6 +7488,7 @@
     </w:p>
     <w:p>
       <w:pPr>
+        <w:spacing w:after="0" w:line="240" w:lineRule="auto"/>
         <w:rPr>
           <w:lang w:val="es-ES"/>
         </w:rPr>
@@ -7582,6 +7509,7 @@
     </w:p>
     <w:p>
       <w:pPr>
+        <w:spacing w:after="0" w:line="240" w:lineRule="auto"/>
         <w:rPr>
           <w:lang w:val="es-ES"/>
         </w:rPr>
@@ -7614,6 +7542,7 @@
     </w:p>
     <w:p>
       <w:pPr>
+        <w:spacing w:after="0" w:line="240" w:lineRule="auto"/>
         <w:rPr>
           <w:lang w:val="es-ES"/>
         </w:rPr>
@@ -7634,6 +7563,7 @@
     </w:p>
     <w:p>
       <w:pPr>
+        <w:spacing w:after="0" w:line="240" w:lineRule="auto"/>
         <w:rPr>
           <w:lang w:val="es-ES"/>
         </w:rPr>
@@ -7654,6 +7584,7 @@
     </w:p>
     <w:p>
       <w:pPr>
+        <w:spacing w:after="0" w:line="240" w:lineRule="auto"/>
         <w:rPr>
           <w:b/>
           <w:lang w:val="es-ES"/>
@@ -7674,6 +7605,7 @@
           <w:ilvl w:val="0"/>
           <w:numId w:val="4"/>
         </w:numPr>
+        <w:spacing w:after="0" w:line="240" w:lineRule="auto"/>
         <w:rPr>
           <w:lang w:val="es-ES"/>
         </w:rPr>
@@ -7704,6 +7636,7 @@
           <w:ilvl w:val="0"/>
           <w:numId w:val="4"/>
         </w:numPr>
+        <w:spacing w:after="0" w:line="240" w:lineRule="auto"/>
         <w:rPr>
           <w:lang w:val="es-ES"/>
         </w:rPr>
@@ -7735,6 +7668,7 @@
     </w:p>
     <w:p>
       <w:pPr>
+        <w:spacing w:after="0" w:line="240" w:lineRule="auto"/>
         <w:rPr>
           <w:lang w:val="es-ES"/>
         </w:rPr>
@@ -7755,6 +7689,7 @@
     </w:p>
     <w:p>
       <w:pPr>
+        <w:spacing w:after="0" w:line="240" w:lineRule="auto"/>
         <w:rPr>
           <w:lang w:val="es-ES"/>
         </w:rPr>
@@ -7787,6 +7722,7 @@
     </w:p>
     <w:p>
       <w:pPr>
+        <w:spacing w:after="0" w:line="240" w:lineRule="auto"/>
         <w:rPr>
           <w:lang w:val="es-ES"/>
         </w:rPr>
@@ -7833,6 +7769,7 @@
     </w:p>
     <w:p>
       <w:pPr>
+        <w:spacing w:after="0" w:line="240" w:lineRule="auto"/>
         <w:rPr>
           <w:lang w:val="es-ES"/>
         </w:rPr>
@@ -7853,6 +7790,7 @@
     </w:p>
     <w:p>
       <w:pPr>
+        <w:spacing w:after="0" w:line="240" w:lineRule="auto"/>
         <w:rPr>
           <w:b/>
           <w:lang w:val="es-ES"/>
@@ -7873,6 +7811,7 @@
           <w:ilvl w:val="0"/>
           <w:numId w:val="5"/>
         </w:numPr>
+        <w:spacing w:after="0" w:line="240" w:lineRule="auto"/>
         <w:rPr>
           <w:lang w:val="es-ES"/>
         </w:rPr>
@@ -7891,6 +7830,7 @@
           <w:ilvl w:val="0"/>
           <w:numId w:val="5"/>
         </w:numPr>
+        <w:spacing w:after="0" w:line="240" w:lineRule="auto"/>
         <w:rPr>
           <w:lang w:val="es-ES"/>
         </w:rPr>
@@ -7934,6 +7874,7 @@
     </w:p>
     <w:p>
       <w:pPr>
+        <w:spacing w:after="0" w:line="240" w:lineRule="auto"/>
         <w:rPr>
           <w:lang w:val="es-ES"/>
         </w:rPr>
@@ -7985,6 +7926,7 @@
     </w:p>
     <w:p>
       <w:pPr>
+        <w:spacing w:after="0" w:line="240" w:lineRule="auto"/>
         <w:rPr>
           <w:lang w:val="es-ES"/>
         </w:rPr>
@@ -8017,6 +7959,7 @@
     </w:p>
     <w:p>
       <w:pPr>
+        <w:spacing w:after="0" w:line="240" w:lineRule="auto"/>
         <w:rPr>
           <w:lang w:val="es-ES"/>
         </w:rPr>
@@ -8037,6 +7980,7 @@
     </w:p>
     <w:p>
       <w:pPr>
+        <w:spacing w:after="0" w:line="240" w:lineRule="auto"/>
         <w:rPr>
           <w:b/>
           <w:lang w:val="es-ES"/>
@@ -8057,6 +8001,7 @@
           <w:ilvl w:val="0"/>
           <w:numId w:val="6"/>
         </w:numPr>
+        <w:spacing w:after="0" w:line="240" w:lineRule="auto"/>
         <w:rPr>
           <w:lang w:val="es-ES"/>
         </w:rPr>
@@ -8075,6 +8020,7 @@
           <w:ilvl w:val="0"/>
           <w:numId w:val="6"/>
         </w:numPr>
+        <w:spacing w:after="0" w:line="240" w:lineRule="auto"/>
         <w:rPr>
           <w:lang w:val="es-ES"/>
         </w:rPr>
@@ -8124,16 +8070,16 @@
     </w:p>
     <w:p>
       <w:pPr>
-        <w:rPr>
-          <w:lang w:val="es-ES"/>
-        </w:rPr>
-      </w:pPr>
-      <w:r>
-        <w:rPr>
-          <w:b/>
-          <w:lang w:val="es-ES"/>
-        </w:rPr>
-        <w:lastRenderedPageBreak/>
+        <w:spacing w:after="0" w:line="240" w:lineRule="auto"/>
+        <w:rPr>
+          <w:lang w:val="es-ES"/>
+        </w:rPr>
+      </w:pPr>
+      <w:r>
+        <w:rPr>
+          <w:b/>
+          <w:lang w:val="es-ES"/>
+        </w:rPr>
         <w:t>Contrato C05:</w:t>
       </w:r>
       <w:r>
@@ -8151,6 +8097,7 @@
     </w:p>
     <w:p>
       <w:pPr>
+        <w:spacing w:after="0" w:line="240" w:lineRule="auto"/>
         <w:rPr>
           <w:lang w:val="es-ES"/>
         </w:rPr>
@@ -8183,6 +8130,7 @@
     </w:p>
     <w:p>
       <w:pPr>
+        <w:spacing w:after="0" w:line="240" w:lineRule="auto"/>
         <w:rPr>
           <w:lang w:val="es-ES"/>
         </w:rPr>
@@ -8209,6 +8157,7 @@
     </w:p>
     <w:p>
       <w:pPr>
+        <w:spacing w:after="0" w:line="240" w:lineRule="auto"/>
         <w:rPr>
           <w:lang w:val="es-ES"/>
         </w:rPr>
@@ -8241,6 +8190,7 @@
     </w:p>
     <w:p>
       <w:pPr>
+        <w:spacing w:after="0" w:line="240" w:lineRule="auto"/>
         <w:rPr>
           <w:b/>
           <w:lang w:val="es-ES"/>
@@ -8261,6 +8211,7 @@
           <w:ilvl w:val="0"/>
           <w:numId w:val="7"/>
         </w:numPr>
+        <w:spacing w:after="0" w:line="240" w:lineRule="auto"/>
         <w:rPr>
           <w:lang w:val="es-ES"/>
         </w:rPr>
@@ -8322,23 +8273,28 @@
           <w:rFonts w:ascii="Times New Roman" w:hAnsi="Times New Roman" w:cs="Times New Roman"/>
           <w:b/>
           <w:sz w:val="32"/>
-          <w:lang w:val="es-ES"/>
-        </w:rPr>
-      </w:pPr>
+          <w:u w:val="single"/>
+          <w:lang w:val="es-ES"/>
+        </w:rPr>
+      </w:pPr>
+      <w:bookmarkStart w:id="0" w:name="_GoBack"/>
       <w:r>
         <w:rPr>
           <w:rFonts w:ascii="Times New Roman" w:hAnsi="Times New Roman" w:cs="Times New Roman"/>
           <w:b/>
           <w:sz w:val="32"/>
+          <w:u w:val="single"/>
           <w:lang w:val="es-ES"/>
         </w:rPr>
         <w:lastRenderedPageBreak/>
         <w:t>Prototipos no Funcionales</w:t>
       </w:r>
     </w:p>
+    <w:bookmarkEnd w:id="0"/>
     <w:p>
       <w:pPr>
         <w:spacing w:line="240" w:lineRule="auto"/>
+        <w:ind w:left="-567"/>
         <w:rPr>
           <w:rFonts w:ascii="Calibri" w:eastAsia="Times New Roman" w:hAnsi="Calibri" w:cs="Calibri"/>
           <w:kern w:val="0"/>
@@ -8358,9 +8314,9 @@
           <w:lang w:eastAsia="es-AR"/>
         </w:rPr>
         <w:drawing>
-          <wp:inline distT="0" distB="0" distL="0" distR="0" wp14:anchorId="43E8AC36" wp14:editId="603E907C">
-            <wp:extent cx="5405120" cy="3671211"/>
-            <wp:effectExtent l="0" t="0" r="5080" b="5715"/>
+          <wp:inline distT="0" distB="0" distL="0" distR="0" wp14:anchorId="43E8AC36" wp14:editId="3453CD86">
+            <wp:extent cx="5948637" cy="4040372"/>
+            <wp:effectExtent l="0" t="0" r="0" b="0"/>
             <wp:docPr id="7" name="Imagen 7"/>
             <wp:cNvGraphicFramePr>
               <a:graphicFrameLocks xmlns:a="http://schemas.openxmlformats.org/drawingml/2006/main" noChangeAspect="1"/>
@@ -8387,7 +8343,7 @@
                   <pic:spPr>
                     <a:xfrm>
                       <a:off x="0" y="0"/>
-                      <a:ext cx="5423845" cy="3683929"/>
+                      <a:ext cx="5992155" cy="4069930"/>
                     </a:xfrm>
                     <a:prstGeom prst="rect">
                       <a:avLst/>
@@ -8409,9 +8365,9 @@
           <w:lang w:eastAsia="es-AR"/>
         </w:rPr>
         <w:drawing>
-          <wp:inline distT="0" distB="0" distL="0" distR="0" wp14:anchorId="3C3B4947" wp14:editId="2E583E8D">
-            <wp:extent cx="5405664" cy="3668232"/>
-            <wp:effectExtent l="0" t="0" r="5080" b="8890"/>
+          <wp:inline distT="0" distB="0" distL="0" distR="0" wp14:anchorId="3C3B4947" wp14:editId="728EDDBD">
+            <wp:extent cx="5954064" cy="4040372"/>
+            <wp:effectExtent l="0" t="0" r="8890" b="0"/>
             <wp:docPr id="6" name="Imagen 6"/>
             <wp:cNvGraphicFramePr>
               <a:graphicFrameLocks xmlns:a="http://schemas.openxmlformats.org/drawingml/2006/main" noChangeAspect="1"/>
@@ -8437,7 +8393,7 @@
                   <pic:spPr bwMode="auto">
                     <a:xfrm>
                       <a:off x="0" y="0"/>
-                      <a:ext cx="5413071" cy="3673259"/>
+                      <a:ext cx="5986801" cy="4062587"/>
                     </a:xfrm>
                     <a:prstGeom prst="rect">
                       <a:avLst/>
@@ -8484,6 +8440,7 @@
     <w:p>
       <w:pPr>
         <w:spacing w:line="240" w:lineRule="auto"/>
+        <w:ind w:left="-567"/>
         <w:rPr>
           <w:rFonts w:ascii="Calibri" w:eastAsia="Times New Roman" w:hAnsi="Calibri" w:cs="Calibri"/>
           <w:kern w:val="0"/>
@@ -8504,9 +8461,9 @@
         </w:rPr>
         <w:lastRenderedPageBreak/>
         <w:drawing>
-          <wp:inline distT="0" distB="0" distL="0" distR="0" wp14:anchorId="2B852067" wp14:editId="43743647">
-            <wp:extent cx="5400040" cy="3672840"/>
-            <wp:effectExtent l="0" t="0" r="0" b="3810"/>
+          <wp:inline distT="0" distB="0" distL="0" distR="0" wp14:anchorId="2B852067" wp14:editId="1C4AD4AD">
+            <wp:extent cx="6065471" cy="4125433"/>
+            <wp:effectExtent l="0" t="0" r="0" b="8890"/>
             <wp:docPr id="9" name="Imagen 9"/>
             <wp:cNvGraphicFramePr>
               <a:graphicFrameLocks xmlns:a="http://schemas.openxmlformats.org/drawingml/2006/main" noChangeAspect="1"/>
@@ -8533,7 +8490,7 @@
                   <pic:spPr>
                     <a:xfrm>
                       <a:off x="0" y="0"/>
-                      <a:ext cx="5400040" cy="3672840"/>
+                      <a:ext cx="6076882" cy="4133194"/>
                     </a:xfrm>
                     <a:prstGeom prst="rect">
                       <a:avLst/>
@@ -8555,9 +8512,9 @@
           <w:lang w:eastAsia="es-AR"/>
         </w:rPr>
         <w:drawing>
-          <wp:inline distT="0" distB="0" distL="0" distR="0" wp14:anchorId="639CFF25" wp14:editId="09983F38">
-            <wp:extent cx="5400040" cy="3667760"/>
-            <wp:effectExtent l="0" t="0" r="0" b="8890"/>
+          <wp:inline distT="0" distB="0" distL="0" distR="0" wp14:anchorId="639CFF25" wp14:editId="75E6993D">
+            <wp:extent cx="6048000" cy="4107868"/>
+            <wp:effectExtent l="0" t="0" r="0" b="6985"/>
             <wp:docPr id="24" name="Imagen 24"/>
             <wp:cNvGraphicFramePr>
               <a:graphicFrameLocks xmlns:a="http://schemas.openxmlformats.org/drawingml/2006/main" noChangeAspect="1"/>
@@ -8584,7 +8541,7 @@
                   <pic:spPr>
                     <a:xfrm>
                       <a:off x="0" y="0"/>
-                      <a:ext cx="5400040" cy="3667760"/>
+                      <a:ext cx="6048000" cy="4107868"/>
                     </a:xfrm>
                     <a:prstGeom prst="rect">
                       <a:avLst/>
@@ -8623,6 +8580,7 @@
     <w:p>
       <w:pPr>
         <w:spacing w:line="240" w:lineRule="auto"/>
+        <w:ind w:left="-567"/>
         <w:rPr>
           <w:rFonts w:ascii="Calibri" w:eastAsia="Times New Roman" w:hAnsi="Calibri" w:cs="Calibri"/>
           <w:kern w:val="0"/>
@@ -8643,9 +8601,9 @@
         </w:rPr>
         <w:lastRenderedPageBreak/>
         <w:drawing>
-          <wp:inline distT="0" distB="0" distL="0" distR="0" wp14:anchorId="2584B0D8" wp14:editId="6EA9C7DE">
-            <wp:extent cx="5400040" cy="3667760"/>
-            <wp:effectExtent l="0" t="0" r="0" b="8890"/>
+          <wp:inline distT="0" distB="0" distL="0" distR="0" wp14:anchorId="2584B0D8" wp14:editId="3046D57A">
+            <wp:extent cx="6048000" cy="4107868"/>
+            <wp:effectExtent l="0" t="0" r="0" b="6985"/>
             <wp:docPr id="12" name="Imagen 12"/>
             <wp:cNvGraphicFramePr>
               <a:graphicFrameLocks xmlns:a="http://schemas.openxmlformats.org/drawingml/2006/main" noChangeAspect="1"/>
@@ -8672,7 +8630,7 @@
                   <pic:spPr>
                     <a:xfrm>
                       <a:off x="0" y="0"/>
-                      <a:ext cx="5400040" cy="3667760"/>
+                      <a:ext cx="6048000" cy="4107868"/>
                     </a:xfrm>
                     <a:prstGeom prst="rect">
                       <a:avLst/>
@@ -8694,9 +8652,9 @@
           <w:lang w:eastAsia="es-AR"/>
         </w:rPr>
         <w:drawing>
-          <wp:inline distT="0" distB="0" distL="0" distR="0" wp14:anchorId="1C43C3B0" wp14:editId="386D352F">
-            <wp:extent cx="5400040" cy="3667760"/>
-            <wp:effectExtent l="0" t="0" r="0" b="8890"/>
+          <wp:inline distT="0" distB="0" distL="0" distR="0" wp14:anchorId="1C43C3B0" wp14:editId="060FF0CF">
+            <wp:extent cx="6048000" cy="4107868"/>
+            <wp:effectExtent l="0" t="0" r="0" b="6985"/>
             <wp:docPr id="10" name="Imagen 10"/>
             <wp:cNvGraphicFramePr>
               <a:graphicFrameLocks xmlns:a="http://schemas.openxmlformats.org/drawingml/2006/main" noChangeAspect="1"/>
@@ -8723,7 +8681,7 @@
                   <pic:spPr>
                     <a:xfrm>
                       <a:off x="0" y="0"/>
-                      <a:ext cx="5400040" cy="3667760"/>
+                      <a:ext cx="6048000" cy="4107868"/>
                     </a:xfrm>
                     <a:prstGeom prst="rect">
                       <a:avLst/>
@@ -8746,9 +8704,9 @@
         </w:rPr>
         <w:lastRenderedPageBreak/>
         <w:drawing>
-          <wp:inline distT="0" distB="0" distL="0" distR="0" wp14:anchorId="4CF63224" wp14:editId="5B4FD424">
-            <wp:extent cx="5400040" cy="2682875"/>
-            <wp:effectExtent l="0" t="0" r="0" b="3175"/>
+          <wp:inline distT="0" distB="0" distL="0" distR="0" wp14:anchorId="4CF63224" wp14:editId="428F2AB1">
+            <wp:extent cx="6048000" cy="3004803"/>
+            <wp:effectExtent l="0" t="0" r="0" b="5715"/>
             <wp:docPr id="11" name="Imagen 11"/>
             <wp:cNvGraphicFramePr>
               <a:graphicFrameLocks xmlns:a="http://schemas.openxmlformats.org/drawingml/2006/main" noChangeAspect="1"/>
@@ -8775,7 +8733,7 @@
                   <pic:spPr>
                     <a:xfrm>
                       <a:off x="0" y="0"/>
-                      <a:ext cx="5400040" cy="2682875"/>
+                      <a:ext cx="6048000" cy="3004803"/>
                     </a:xfrm>
                     <a:prstGeom prst="rect">
                       <a:avLst/>
@@ -8791,6 +8749,7 @@
     <w:p>
       <w:pPr>
         <w:spacing w:line="240" w:lineRule="auto"/>
+        <w:ind w:hanging="567"/>
         <w:rPr>
           <w:rFonts w:ascii="Calibri" w:eastAsia="Times New Roman" w:hAnsi="Calibri" w:cs="Calibri"/>
           <w:kern w:val="0"/>
@@ -8810,9 +8769,9 @@
           <w:lang w:eastAsia="es-AR"/>
         </w:rPr>
         <w:drawing>
-          <wp:inline distT="0" distB="0" distL="0" distR="0" wp14:anchorId="54E5A65D" wp14:editId="45BF0F0E">
-            <wp:extent cx="5400040" cy="2682875"/>
-            <wp:effectExtent l="0" t="0" r="0" b="3175"/>
+          <wp:inline distT="0" distB="0" distL="0" distR="0" wp14:anchorId="54E5A65D" wp14:editId="5DC1BC27">
+            <wp:extent cx="6048000" cy="3004803"/>
+            <wp:effectExtent l="0" t="0" r="0" b="5715"/>
             <wp:docPr id="13" name="Imagen 13"/>
             <wp:cNvGraphicFramePr>
               <a:graphicFrameLocks xmlns:a="http://schemas.openxmlformats.org/drawingml/2006/main" noChangeAspect="1"/>
@@ -8839,7 +8798,7 @@
                   <pic:spPr>
                     <a:xfrm>
                       <a:off x="0" y="0"/>
-                      <a:ext cx="5400040" cy="2682875"/>
+                      <a:ext cx="6048000" cy="3004803"/>
                     </a:xfrm>
                     <a:prstGeom prst="rect">
                       <a:avLst/>
@@ -8878,6 +8837,7 @@
     <w:p>
       <w:pPr>
         <w:spacing w:line="240" w:lineRule="auto"/>
+        <w:ind w:left="-567"/>
         <w:rPr>
           <w:rFonts w:ascii="Calibri" w:eastAsia="Times New Roman" w:hAnsi="Calibri" w:cs="Calibri"/>
           <w:kern w:val="0"/>
@@ -8898,9 +8858,9 @@
         </w:rPr>
         <w:lastRenderedPageBreak/>
         <w:drawing>
-          <wp:inline distT="0" distB="0" distL="0" distR="0" wp14:anchorId="14C84B91" wp14:editId="3EA14C71">
-            <wp:extent cx="5400040" cy="3766820"/>
-            <wp:effectExtent l="0" t="0" r="0" b="5080"/>
+          <wp:inline distT="0" distB="0" distL="0" distR="0" wp14:anchorId="14C84B91" wp14:editId="012BDDDF">
+            <wp:extent cx="6048000" cy="4218808"/>
+            <wp:effectExtent l="0" t="0" r="0" b="0"/>
             <wp:docPr id="15" name="Imagen 15"/>
             <wp:cNvGraphicFramePr>
               <a:graphicFrameLocks xmlns:a="http://schemas.openxmlformats.org/drawingml/2006/main" noChangeAspect="1"/>
@@ -8927,7 +8887,7 @@
                   <pic:spPr>
                     <a:xfrm>
                       <a:off x="0" y="0"/>
-                      <a:ext cx="5400040" cy="3766820"/>
+                      <a:ext cx="6048000" cy="4218808"/>
                     </a:xfrm>
                     <a:prstGeom prst="rect">
                       <a:avLst/>
@@ -8949,9 +8909,9 @@
           <w:lang w:eastAsia="es-AR"/>
         </w:rPr>
         <w:drawing>
-          <wp:inline distT="0" distB="0" distL="0" distR="0" wp14:anchorId="7F1DDD6D" wp14:editId="25491C67">
-            <wp:extent cx="5400040" cy="3766820"/>
-            <wp:effectExtent l="0" t="0" r="0" b="5080"/>
+          <wp:inline distT="0" distB="0" distL="0" distR="0" wp14:anchorId="7F1DDD6D" wp14:editId="4E5DED35">
+            <wp:extent cx="6048000" cy="4218808"/>
+            <wp:effectExtent l="0" t="0" r="0" b="0"/>
             <wp:docPr id="25" name="Imagen 25"/>
             <wp:cNvGraphicFramePr>
               <a:graphicFrameLocks xmlns:a="http://schemas.openxmlformats.org/drawingml/2006/main" noChangeAspect="1"/>
@@ -8978,7 +8938,7 @@
                   <pic:spPr>
                     <a:xfrm>
                       <a:off x="0" y="0"/>
-                      <a:ext cx="5400040" cy="3766820"/>
+                      <a:ext cx="6048000" cy="4218808"/>
                     </a:xfrm>
                     <a:prstGeom prst="rect">
                       <a:avLst/>
@@ -9017,6 +8977,7 @@
     <w:p>
       <w:pPr>
         <w:spacing w:line="240" w:lineRule="auto"/>
+        <w:ind w:left="-567"/>
         <w:rPr>
           <w:rFonts w:ascii="Calibri" w:eastAsia="Times New Roman" w:hAnsi="Calibri" w:cs="Calibri"/>
           <w:kern w:val="0"/>
@@ -9037,9 +8998,9 @@
         </w:rPr>
         <w:lastRenderedPageBreak/>
         <w:drawing>
-          <wp:inline distT="0" distB="0" distL="0" distR="0" wp14:anchorId="4DF7AD4C" wp14:editId="64FB360E">
-            <wp:extent cx="5400040" cy="3766820"/>
-            <wp:effectExtent l="0" t="0" r="0" b="5080"/>
+          <wp:inline distT="0" distB="0" distL="0" distR="0" wp14:anchorId="4DF7AD4C" wp14:editId="409E394F">
+            <wp:extent cx="6048000" cy="4218808"/>
+            <wp:effectExtent l="0" t="0" r="0" b="0"/>
             <wp:docPr id="19" name="Imagen 19"/>
             <wp:cNvGraphicFramePr>
               <a:graphicFrameLocks xmlns:a="http://schemas.openxmlformats.org/drawingml/2006/main" noChangeAspect="1"/>
@@ -9066,7 +9027,7 @@
                   <pic:spPr>
                     <a:xfrm>
                       <a:off x="0" y="0"/>
-                      <a:ext cx="5400040" cy="3766820"/>
+                      <a:ext cx="6048000" cy="4218808"/>
                     </a:xfrm>
                     <a:prstGeom prst="rect">
                       <a:avLst/>
@@ -9088,9 +9049,9 @@
           <w:lang w:eastAsia="es-AR"/>
         </w:rPr>
         <w:drawing>
-          <wp:inline distT="0" distB="0" distL="0" distR="0" wp14:anchorId="7ECCB05F" wp14:editId="7A49DB39">
-            <wp:extent cx="5400040" cy="3771900"/>
-            <wp:effectExtent l="0" t="0" r="0" b="0"/>
+          <wp:inline distT="0" distB="0" distL="0" distR="0" wp14:anchorId="7ECCB05F" wp14:editId="6D49580B">
+            <wp:extent cx="6048000" cy="4224500"/>
+            <wp:effectExtent l="0" t="0" r="0" b="5080"/>
             <wp:docPr id="17" name="Imagen 17"/>
             <wp:cNvGraphicFramePr>
               <a:graphicFrameLocks xmlns:a="http://schemas.openxmlformats.org/drawingml/2006/main" noChangeAspect="1"/>
@@ -9117,7 +9078,7 @@
                   <pic:spPr>
                     <a:xfrm>
                       <a:off x="0" y="0"/>
-                      <a:ext cx="5400040" cy="3771900"/>
+                      <a:ext cx="6048000" cy="4224500"/>
                     </a:xfrm>
                     <a:prstGeom prst="rect">
                       <a:avLst/>
@@ -9140,9 +9101,9 @@
         </w:rPr>
         <w:lastRenderedPageBreak/>
         <w:drawing>
-          <wp:inline distT="0" distB="0" distL="0" distR="0" wp14:anchorId="65E44FE0" wp14:editId="4587746D">
-            <wp:extent cx="5400040" cy="2682875"/>
-            <wp:effectExtent l="0" t="0" r="0" b="3175"/>
+          <wp:inline distT="0" distB="0" distL="0" distR="0" wp14:anchorId="65E44FE0" wp14:editId="6C772D71">
+            <wp:extent cx="6048000" cy="3004803"/>
+            <wp:effectExtent l="0" t="0" r="0" b="5715"/>
             <wp:docPr id="18" name="Imagen 18"/>
             <wp:cNvGraphicFramePr>
               <a:graphicFrameLocks xmlns:a="http://schemas.openxmlformats.org/drawingml/2006/main" noChangeAspect="1"/>
@@ -9169,7 +9130,7 @@
                   <pic:spPr>
                     <a:xfrm>
                       <a:off x="0" y="0"/>
-                      <a:ext cx="5400040" cy="2682875"/>
+                      <a:ext cx="6048000" cy="3004803"/>
                     </a:xfrm>
                     <a:prstGeom prst="rect">
                       <a:avLst/>
@@ -9191,9 +9152,9 @@
           <w:lang w:eastAsia="es-AR"/>
         </w:rPr>
         <w:drawing>
-          <wp:inline distT="0" distB="0" distL="0" distR="0" wp14:anchorId="449F32BB" wp14:editId="7042C299">
-            <wp:extent cx="5400040" cy="2682875"/>
-            <wp:effectExtent l="0" t="0" r="0" b="3175"/>
+          <wp:inline distT="0" distB="0" distL="0" distR="0" wp14:anchorId="449F32BB" wp14:editId="6A6D053D">
+            <wp:extent cx="6048000" cy="3004803"/>
+            <wp:effectExtent l="0" t="0" r="0" b="5715"/>
             <wp:docPr id="16" name="Imagen 16"/>
             <wp:cNvGraphicFramePr>
               <a:graphicFrameLocks xmlns:a="http://schemas.openxmlformats.org/drawingml/2006/main" noChangeAspect="1"/>
@@ -9220,7 +9181,7 @@
                   <pic:spPr>
                     <a:xfrm>
                       <a:off x="0" y="0"/>
-                      <a:ext cx="5400040" cy="2682875"/>
+                      <a:ext cx="6048000" cy="3004803"/>
                     </a:xfrm>
                     <a:prstGeom prst="rect">
                       <a:avLst/>

</xml_diff>

<commit_message>
Se agregaron los MDA
</commit_message>
<xml_diff>
--- a/Template_Artefactos/3era Parte V 1.1.docx
+++ b/Template_Artefactos/3era Parte V 1.1.docx
@@ -8277,7 +8277,6 @@
           <w:lang w:val="es-ES"/>
         </w:rPr>
       </w:pPr>
-      <w:bookmarkStart w:id="0" w:name="_GoBack"/>
       <w:r>
         <w:rPr>
           <w:rFonts w:ascii="Times New Roman" w:hAnsi="Times New Roman" w:cs="Times New Roman"/>
@@ -8287,10 +8286,359 @@
           <w:lang w:val="es-ES"/>
         </w:rPr>
         <w:lastRenderedPageBreak/>
+        <w:t>Modelo de Análisis</w:t>
+      </w:r>
+    </w:p>
+    <w:p>
+      <w:pPr>
+        <w:jc w:val="center"/>
+        <w:rPr>
+          <w:rFonts w:ascii="Times New Roman" w:hAnsi="Times New Roman" w:cs="Times New Roman"/>
+          <w:b/>
+          <w:sz w:val="32"/>
+          <w:lang w:val="es-ES"/>
+        </w:rPr>
+      </w:pPr>
+      <w:r>
+        <w:rPr>
+          <w:rFonts w:ascii="Times New Roman" w:hAnsi="Times New Roman" w:cs="Times New Roman"/>
+          <w:b/>
+          <w:sz w:val="32"/>
+          <w:lang w:val="es-ES"/>
+        </w:rPr>
+        <w:t>Sistema de Pago de Mensualidad</w:t>
+      </w:r>
+    </w:p>
+    <w:p>
+      <w:pPr>
+        <w:jc w:val="center"/>
+        <w:rPr>
+          <w:rFonts w:ascii="Times New Roman" w:hAnsi="Times New Roman" w:cs="Times New Roman"/>
+          <w:b/>
+          <w:sz w:val="32"/>
+          <w:u w:val="single"/>
+          <w:lang w:val="es-ES"/>
+        </w:rPr>
+      </w:pPr>
+      <w:r>
+        <w:rPr>
+          <w:rFonts w:ascii="Times New Roman" w:hAnsi="Times New Roman" w:cs="Times New Roman"/>
+          <w:noProof/>
+          <w:sz w:val="32"/>
+          <w:lang w:eastAsia="es-AR"/>
+        </w:rPr>
+        <w:drawing>
+          <wp:inline distT="0" distB="0" distL="0" distR="0" wp14:anchorId="1FD7340D" wp14:editId="365A3D66">
+            <wp:extent cx="5936952" cy="2743200"/>
+            <wp:effectExtent l="0" t="0" r="6985" b="0"/>
+            <wp:docPr id="4" name="Imagen 4"/>
+            <wp:cNvGraphicFramePr>
+              <a:graphicFrameLocks xmlns:a="http://schemas.openxmlformats.org/drawingml/2006/main" noChangeAspect="1"/>
+            </wp:cNvGraphicFramePr>
+            <a:graphic xmlns:a="http://schemas.openxmlformats.org/drawingml/2006/main">
+              <a:graphicData uri="http://schemas.openxmlformats.org/drawingml/2006/picture">
+                <pic:pic xmlns:pic="http://schemas.openxmlformats.org/drawingml/2006/picture">
+                  <pic:nvPicPr>
+                    <pic:cNvPr id="4" name="MDA-GestionPago.jpg"/>
+                    <pic:cNvPicPr/>
+                  </pic:nvPicPr>
+                  <pic:blipFill>
+                    <a:blip r:embed="rId15">
+                      <a:extLst>
+                        <a:ext uri="{28A0092B-C50C-407E-A947-70E740481C1C}">
+                          <a14:useLocalDpi xmlns:a14="http://schemas.microsoft.com/office/drawing/2010/main" val="0"/>
+                        </a:ext>
+                      </a:extLst>
+                    </a:blip>
+                    <a:stretch>
+                      <a:fillRect/>
+                    </a:stretch>
+                  </pic:blipFill>
+                  <pic:spPr>
+                    <a:xfrm>
+                      <a:off x="0" y="0"/>
+                      <a:ext cx="5946465" cy="2747595"/>
+                    </a:xfrm>
+                    <a:prstGeom prst="rect">
+                      <a:avLst/>
+                    </a:prstGeom>
+                  </pic:spPr>
+                </pic:pic>
+              </a:graphicData>
+            </a:graphic>
+          </wp:inline>
+        </w:drawing>
+      </w:r>
+    </w:p>
+    <w:p>
+      <w:pPr>
+        <w:jc w:val="center"/>
+        <w:rPr>
+          <w:rFonts w:ascii="Times New Roman" w:hAnsi="Times New Roman" w:cs="Times New Roman"/>
+          <w:b/>
+          <w:sz w:val="32"/>
+          <w:u w:val="single"/>
+          <w:lang w:val="es-ES"/>
+        </w:rPr>
+      </w:pPr>
+      <w:bookmarkStart w:id="0" w:name="_GoBack"/>
+      <w:bookmarkEnd w:id="0"/>
+      <w:r>
+        <w:rPr>
+          <w:rFonts w:ascii="Times New Roman" w:hAnsi="Times New Roman" w:cs="Times New Roman"/>
+          <w:noProof/>
+          <w:sz w:val="32"/>
+          <w:lang w:eastAsia="es-AR"/>
+        </w:rPr>
+        <w:drawing>
+          <wp:inline distT="0" distB="0" distL="0" distR="0" wp14:anchorId="3EAB0AE0" wp14:editId="24AF99D1">
+            <wp:extent cx="5885571" cy="2932387"/>
+            <wp:effectExtent l="0" t="0" r="1270" b="1905"/>
+            <wp:docPr id="14" name="Imagen 14"/>
+            <wp:cNvGraphicFramePr>
+              <a:graphicFrameLocks xmlns:a="http://schemas.openxmlformats.org/drawingml/2006/main" noChangeAspect="1"/>
+            </wp:cNvGraphicFramePr>
+            <a:graphic xmlns:a="http://schemas.openxmlformats.org/drawingml/2006/main">
+              <a:graphicData uri="http://schemas.openxmlformats.org/drawingml/2006/picture">
+                <pic:pic xmlns:pic="http://schemas.openxmlformats.org/drawingml/2006/picture">
+                  <pic:nvPicPr>
+                    <pic:cNvPr id="14" name="MDA-GestionFacturacion.jpg"/>
+                    <pic:cNvPicPr/>
+                  </pic:nvPicPr>
+                  <pic:blipFill>
+                    <a:blip r:embed="rId16">
+                      <a:extLst>
+                        <a:ext uri="{28A0092B-C50C-407E-A947-70E740481C1C}">
+                          <a14:useLocalDpi xmlns:a14="http://schemas.microsoft.com/office/drawing/2010/main" val="0"/>
+                        </a:ext>
+                      </a:extLst>
+                    </a:blip>
+                    <a:stretch>
+                      <a:fillRect/>
+                    </a:stretch>
+                  </pic:blipFill>
+                  <pic:spPr>
+                    <a:xfrm>
+                      <a:off x="0" y="0"/>
+                      <a:ext cx="5898377" cy="2938767"/>
+                    </a:xfrm>
+                    <a:prstGeom prst="rect">
+                      <a:avLst/>
+                    </a:prstGeom>
+                  </pic:spPr>
+                </pic:pic>
+              </a:graphicData>
+            </a:graphic>
+          </wp:inline>
+        </w:drawing>
+      </w:r>
+    </w:p>
+    <w:p>
+      <w:pPr>
+        <w:rPr>
+          <w:rFonts w:ascii="Times New Roman" w:hAnsi="Times New Roman" w:cs="Times New Roman"/>
+          <w:b/>
+          <w:sz w:val="32"/>
+          <w:u w:val="single"/>
+          <w:lang w:val="es-ES"/>
+        </w:rPr>
+      </w:pPr>
+      <w:r>
+        <w:rPr>
+          <w:rFonts w:ascii="Times New Roman" w:hAnsi="Times New Roman" w:cs="Times New Roman"/>
+          <w:b/>
+          <w:sz w:val="32"/>
+          <w:u w:val="single"/>
+          <w:lang w:val="es-ES"/>
+        </w:rPr>
+        <w:br w:type="page"/>
+      </w:r>
+    </w:p>
+    <w:p>
+      <w:pPr>
+        <w:jc w:val="center"/>
+        <w:rPr>
+          <w:rFonts w:ascii="Times New Roman" w:hAnsi="Times New Roman" w:cs="Times New Roman"/>
+          <w:b/>
+          <w:sz w:val="32"/>
+          <w:lang w:val="es-ES"/>
+        </w:rPr>
+      </w:pPr>
+      <w:r>
+        <w:rPr>
+          <w:rFonts w:ascii="Times New Roman" w:hAnsi="Times New Roman" w:cs="Times New Roman"/>
+          <w:b/>
+          <w:sz w:val="32"/>
+          <w:lang w:val="es-ES"/>
+        </w:rPr>
+        <w:lastRenderedPageBreak/>
+        <w:t>Sistema de Inscripción</w:t>
+      </w:r>
+    </w:p>
+    <w:p>
+      <w:pPr>
+        <w:spacing w:after="120"/>
+        <w:jc w:val="center"/>
+        <w:rPr>
+          <w:rFonts w:ascii="Times New Roman" w:hAnsi="Times New Roman" w:cs="Times New Roman"/>
+          <w:sz w:val="32"/>
+          <w:lang w:val="es-ES"/>
+        </w:rPr>
+      </w:pPr>
+      <w:r>
+        <w:rPr>
+          <w:rFonts w:ascii="Times New Roman" w:hAnsi="Times New Roman" w:cs="Times New Roman"/>
+          <w:noProof/>
+          <w:sz w:val="32"/>
+          <w:lang w:eastAsia="es-AR"/>
+        </w:rPr>
+        <w:drawing>
+          <wp:inline distT="0" distB="0" distL="0" distR="0" wp14:anchorId="67805F6E" wp14:editId="5E7F49FD">
+            <wp:extent cx="5928555" cy="3310759"/>
+            <wp:effectExtent l="0" t="0" r="0" b="4445"/>
+            <wp:docPr id="5" name="Imagen 5"/>
+            <wp:cNvGraphicFramePr>
+              <a:graphicFrameLocks xmlns:a="http://schemas.openxmlformats.org/drawingml/2006/main" noChangeAspect="1"/>
+            </wp:cNvGraphicFramePr>
+            <a:graphic xmlns:a="http://schemas.openxmlformats.org/drawingml/2006/main">
+              <a:graphicData uri="http://schemas.openxmlformats.org/drawingml/2006/picture">
+                <pic:pic xmlns:pic="http://schemas.openxmlformats.org/drawingml/2006/picture">
+                  <pic:nvPicPr>
+                    <pic:cNvPr id="5" name="MDA-GestionSolicitud.jpg"/>
+                    <pic:cNvPicPr/>
+                  </pic:nvPicPr>
+                  <pic:blipFill>
+                    <a:blip r:embed="rId17">
+                      <a:extLst>
+                        <a:ext uri="{28A0092B-C50C-407E-A947-70E740481C1C}">
+                          <a14:useLocalDpi xmlns:a14="http://schemas.microsoft.com/office/drawing/2010/main" val="0"/>
+                        </a:ext>
+                      </a:extLst>
+                    </a:blip>
+                    <a:stretch>
+                      <a:fillRect/>
+                    </a:stretch>
+                  </pic:blipFill>
+                  <pic:spPr>
+                    <a:xfrm>
+                      <a:off x="0" y="0"/>
+                      <a:ext cx="5957099" cy="3326699"/>
+                    </a:xfrm>
+                    <a:prstGeom prst="rect">
+                      <a:avLst/>
+                    </a:prstGeom>
+                  </pic:spPr>
+                </pic:pic>
+              </a:graphicData>
+            </a:graphic>
+          </wp:inline>
+        </w:drawing>
+      </w:r>
+      <w:r>
+        <w:rPr>
+          <w:rFonts w:ascii="Times New Roman" w:hAnsi="Times New Roman" w:cs="Times New Roman"/>
+          <w:noProof/>
+          <w:sz w:val="32"/>
+          <w:lang w:eastAsia="es-AR"/>
+        </w:rPr>
+        <w:drawing>
+          <wp:inline distT="0" distB="0" distL="0" distR="0" wp14:anchorId="6EDE1571" wp14:editId="44A4E3D4">
+            <wp:extent cx="6138712" cy="3058510"/>
+            <wp:effectExtent l="0" t="0" r="0" b="8890"/>
+            <wp:docPr id="1" name="Imagen 1"/>
+            <wp:cNvGraphicFramePr>
+              <a:graphicFrameLocks xmlns:a="http://schemas.openxmlformats.org/drawingml/2006/main" noChangeAspect="1"/>
+            </wp:cNvGraphicFramePr>
+            <a:graphic xmlns:a="http://schemas.openxmlformats.org/drawingml/2006/main">
+              <a:graphicData uri="http://schemas.openxmlformats.org/drawingml/2006/picture">
+                <pic:pic xmlns:pic="http://schemas.openxmlformats.org/drawingml/2006/picture">
+                  <pic:nvPicPr>
+                    <pic:cNvPr id="1" name="MDA-GestionFacturacion.jpg"/>
+                    <pic:cNvPicPr/>
+                  </pic:nvPicPr>
+                  <pic:blipFill>
+                    <a:blip r:embed="rId18">
+                      <a:extLst>
+                        <a:ext uri="{28A0092B-C50C-407E-A947-70E740481C1C}">
+                          <a14:useLocalDpi xmlns:a14="http://schemas.microsoft.com/office/drawing/2010/main" val="0"/>
+                        </a:ext>
+                      </a:extLst>
+                    </a:blip>
+                    <a:stretch>
+                      <a:fillRect/>
+                    </a:stretch>
+                  </pic:blipFill>
+                  <pic:spPr>
+                    <a:xfrm>
+                      <a:off x="0" y="0"/>
+                      <a:ext cx="6158835" cy="3068536"/>
+                    </a:xfrm>
+                    <a:prstGeom prst="rect">
+                      <a:avLst/>
+                    </a:prstGeom>
+                  </pic:spPr>
+                </pic:pic>
+              </a:graphicData>
+            </a:graphic>
+          </wp:inline>
+        </w:drawing>
+      </w:r>
+    </w:p>
+    <w:p>
+      <w:pPr>
+        <w:jc w:val="center"/>
+        <w:rPr>
+          <w:rFonts w:ascii="Times New Roman" w:hAnsi="Times New Roman" w:cs="Times New Roman"/>
+          <w:b/>
+          <w:u w:val="single"/>
+          <w:lang w:val="es-ES"/>
+        </w:rPr>
+      </w:pPr>
+    </w:p>
+    <w:p>
+      <w:pPr>
+        <w:rPr>
+          <w:rFonts w:ascii="Times New Roman" w:hAnsi="Times New Roman" w:cs="Times New Roman"/>
+          <w:b/>
+          <w:sz w:val="32"/>
+          <w:u w:val="single"/>
+          <w:lang w:val="es-ES"/>
+        </w:rPr>
+      </w:pPr>
+      <w:r>
+        <w:rPr>
+          <w:rFonts w:ascii="Times New Roman" w:hAnsi="Times New Roman" w:cs="Times New Roman"/>
+          <w:b/>
+          <w:sz w:val="32"/>
+          <w:u w:val="single"/>
+          <w:lang w:val="es-ES"/>
+        </w:rPr>
+        <w:br w:type="page"/>
+      </w:r>
+    </w:p>
+    <w:p>
+      <w:pPr>
+        <w:jc w:val="center"/>
+        <w:rPr>
+          <w:rFonts w:ascii="Times New Roman" w:hAnsi="Times New Roman" w:cs="Times New Roman"/>
+          <w:b/>
+          <w:sz w:val="32"/>
+          <w:u w:val="single"/>
+          <w:lang w:val="es-ES"/>
+        </w:rPr>
+      </w:pPr>
+      <w:r>
+        <w:rPr>
+          <w:rFonts w:ascii="Times New Roman" w:hAnsi="Times New Roman" w:cs="Times New Roman"/>
+          <w:b/>
+          <w:sz w:val="32"/>
+          <w:u w:val="single"/>
+          <w:lang w:val="es-ES"/>
+        </w:rPr>
+        <w:lastRenderedPageBreak/>
         <w:t>Prototipos no Funcionales</w:t>
       </w:r>
     </w:p>
-    <w:bookmarkEnd w:id="0"/>
     <w:p>
       <w:pPr>
         <w:spacing w:line="240" w:lineRule="auto"/>
@@ -8329,7 +8677,7 @@
                     <pic:cNvPicPr/>
                   </pic:nvPicPr>
                   <pic:blipFill>
-                    <a:blip r:embed="rId15">
+                    <a:blip r:embed="rId19">
                       <a:extLst>
                         <a:ext uri="{28A0092B-C50C-407E-A947-70E740481C1C}">
                           <a14:useLocalDpi xmlns:a14="http://schemas.microsoft.com/office/drawing/2010/main" val="0"/>
@@ -8380,7 +8728,7 @@
                     <pic:cNvPicPr/>
                   </pic:nvPicPr>
                   <pic:blipFill rotWithShape="1">
-                    <a:blip r:embed="rId16">
+                    <a:blip r:embed="rId20">
                       <a:extLst>
                         <a:ext uri="{28A0092B-C50C-407E-A947-70E740481C1C}">
                           <a14:useLocalDpi xmlns:a14="http://schemas.microsoft.com/office/drawing/2010/main" val="0"/>
@@ -8416,29 +8764,6 @@
     </w:p>
     <w:p>
       <w:pPr>
-        <w:rPr>
-          <w:rFonts w:ascii="Calibri" w:eastAsia="Times New Roman" w:hAnsi="Calibri" w:cs="Calibri"/>
-          <w:kern w:val="0"/>
-          <w:sz w:val="32"/>
-          <w:szCs w:val="32"/>
-          <w:lang w:val="es-ES" w:eastAsia="es-AR"/>
-          <w14:ligatures w14:val="none"/>
-        </w:rPr>
-      </w:pPr>
-      <w:r>
-        <w:rPr>
-          <w:rFonts w:ascii="Calibri" w:eastAsia="Times New Roman" w:hAnsi="Calibri" w:cs="Calibri"/>
-          <w:kern w:val="0"/>
-          <w:sz w:val="32"/>
-          <w:szCs w:val="32"/>
-          <w:lang w:val="es-ES" w:eastAsia="es-AR"/>
-          <w14:ligatures w14:val="none"/>
-        </w:rPr>
-        <w:br w:type="page"/>
-      </w:r>
-    </w:p>
-    <w:p>
-      <w:pPr>
         <w:spacing w:line="240" w:lineRule="auto"/>
         <w:ind w:left="-567"/>
         <w:rPr>
@@ -8476,7 +8801,7 @@
                     <pic:cNvPicPr/>
                   </pic:nvPicPr>
                   <pic:blipFill>
-                    <a:blip r:embed="rId17">
+                    <a:blip r:embed="rId21">
                       <a:extLst>
                         <a:ext uri="{28A0092B-C50C-407E-A947-70E740481C1C}">
                           <a14:useLocalDpi xmlns:a14="http://schemas.microsoft.com/office/drawing/2010/main" val="0"/>
@@ -8527,7 +8852,7 @@
                     <pic:cNvPicPr/>
                   </pic:nvPicPr>
                   <pic:blipFill>
-                    <a:blip r:embed="rId18">
+                    <a:blip r:embed="rId22">
                       <a:extLst>
                         <a:ext uri="{28A0092B-C50C-407E-A947-70E740481C1C}">
                           <a14:useLocalDpi xmlns:a14="http://schemas.microsoft.com/office/drawing/2010/main" val="0"/>
@@ -8616,7 +8941,7 @@
                     <pic:cNvPicPr/>
                   </pic:nvPicPr>
                   <pic:blipFill>
-                    <a:blip r:embed="rId19">
+                    <a:blip r:embed="rId23">
                       <a:extLst>
                         <a:ext uri="{28A0092B-C50C-407E-A947-70E740481C1C}">
                           <a14:useLocalDpi xmlns:a14="http://schemas.microsoft.com/office/drawing/2010/main" val="0"/>
@@ -8667,7 +8992,7 @@
                     <pic:cNvPicPr/>
                   </pic:nvPicPr>
                   <pic:blipFill>
-                    <a:blip r:embed="rId20">
+                    <a:blip r:embed="rId24">
                       <a:extLst>
                         <a:ext uri="{28A0092B-C50C-407E-A947-70E740481C1C}">
                           <a14:useLocalDpi xmlns:a14="http://schemas.microsoft.com/office/drawing/2010/main" val="0"/>
@@ -8719,7 +9044,7 @@
                     <pic:cNvPicPr/>
                   </pic:nvPicPr>
                   <pic:blipFill>
-                    <a:blip r:embed="rId21">
+                    <a:blip r:embed="rId25">
                       <a:extLst>
                         <a:ext uri="{28A0092B-C50C-407E-A947-70E740481C1C}">
                           <a14:useLocalDpi xmlns:a14="http://schemas.microsoft.com/office/drawing/2010/main" val="0"/>
@@ -8784,7 +9109,7 @@
                     <pic:cNvPicPr/>
                   </pic:nvPicPr>
                   <pic:blipFill>
-                    <a:blip r:embed="rId22">
+                    <a:blip r:embed="rId26">
                       <a:extLst>
                         <a:ext uri="{28A0092B-C50C-407E-A947-70E740481C1C}">
                           <a14:useLocalDpi xmlns:a14="http://schemas.microsoft.com/office/drawing/2010/main" val="0"/>
@@ -8873,7 +9198,7 @@
                     <pic:cNvPicPr/>
                   </pic:nvPicPr>
                   <pic:blipFill>
-                    <a:blip r:embed="rId23">
+                    <a:blip r:embed="rId27">
                       <a:extLst>
                         <a:ext uri="{28A0092B-C50C-407E-A947-70E740481C1C}">
                           <a14:useLocalDpi xmlns:a14="http://schemas.microsoft.com/office/drawing/2010/main" val="0"/>
@@ -8924,7 +9249,7 @@
                     <pic:cNvPicPr/>
                   </pic:nvPicPr>
                   <pic:blipFill>
-                    <a:blip r:embed="rId24">
+                    <a:blip r:embed="rId28">
                       <a:extLst>
                         <a:ext uri="{28A0092B-C50C-407E-A947-70E740481C1C}">
                           <a14:useLocalDpi xmlns:a14="http://schemas.microsoft.com/office/drawing/2010/main" val="0"/>
@@ -9013,7 +9338,7 @@
                     <pic:cNvPicPr/>
                   </pic:nvPicPr>
                   <pic:blipFill>
-                    <a:blip r:embed="rId25">
+                    <a:blip r:embed="rId29">
                       <a:extLst>
                         <a:ext uri="{28A0092B-C50C-407E-A947-70E740481C1C}">
                           <a14:useLocalDpi xmlns:a14="http://schemas.microsoft.com/office/drawing/2010/main" val="0"/>
@@ -9064,7 +9389,7 @@
                     <pic:cNvPicPr/>
                   </pic:nvPicPr>
                   <pic:blipFill>
-                    <a:blip r:embed="rId26">
+                    <a:blip r:embed="rId30">
                       <a:extLst>
                         <a:ext uri="{28A0092B-C50C-407E-A947-70E740481C1C}">
                           <a14:useLocalDpi xmlns:a14="http://schemas.microsoft.com/office/drawing/2010/main" val="0"/>
@@ -9116,7 +9441,7 @@
                     <pic:cNvPicPr/>
                   </pic:nvPicPr>
                   <pic:blipFill>
-                    <a:blip r:embed="rId21">
+                    <a:blip r:embed="rId25">
                       <a:extLst>
                         <a:ext uri="{28A0092B-C50C-407E-A947-70E740481C1C}">
                           <a14:useLocalDpi xmlns:a14="http://schemas.microsoft.com/office/drawing/2010/main" val="0"/>
@@ -9167,7 +9492,7 @@
                     <pic:cNvPicPr/>
                   </pic:nvPicPr>
                   <pic:blipFill>
-                    <a:blip r:embed="rId22">
+                    <a:blip r:embed="rId26">
                       <a:extLst>
                         <a:ext uri="{28A0092B-C50C-407E-A947-70E740481C1C}">
                           <a14:useLocalDpi xmlns:a14="http://schemas.microsoft.com/office/drawing/2010/main" val="0"/>
@@ -9195,8 +9520,8 @@
       </w:r>
     </w:p>
     <w:sectPr>
-      <w:headerReference w:type="default" r:id="rId27"/>
-      <w:headerReference w:type="first" r:id="rId28"/>
+      <w:headerReference w:type="default" r:id="rId31"/>
+      <w:headerReference w:type="first" r:id="rId32"/>
       <w:pgSz w:w="11906" w:h="16838"/>
       <w:pgMar w:top="1417" w:right="1701" w:bottom="1417" w:left="1701" w:header="708" w:footer="708" w:gutter="0"/>
       <w:cols w:space="708"/>

</xml_diff>